<commit_message>
more report plus tutor class
</commit_message>
<xml_diff>
--- a/docs/report.docx
+++ b/docs/report.docx
@@ -951,14 +951,14 @@
             </w:rPr>
             <w:fldChar w:fldCharType="separate"/>
           </w:r>
-          <w:hyperlink w:anchor="_Toc501047724" w:history="1">
+          <w:hyperlink w:anchor="_Toc501060031" w:history="1">
             <w:r>
               <w:rPr>
                 <w:rStyle w:val="Hyperlink"/>
                 <w:rFonts w:cstheme="minorHAnsi"/>
                 <w:noProof/>
               </w:rPr>
-              <w:t>Design Patterns Used</w:t>
+              <w:t>Executive Summary</w:t>
             </w:r>
             <w:r>
               <w:rPr>
@@ -979,7 +979,7 @@
                 <w:noProof/>
                 <w:webHidden/>
               </w:rPr>
-              <w:instrText xml:space="preserve"> PAGEREF _Toc501047724 \h </w:instrText>
+              <w:instrText xml:space="preserve"> PAGEREF _Toc501060031 \h </w:instrText>
             </w:r>
             <w:r>
               <w:rPr>
@@ -1022,7 +1022,149 @@
               <w:lang w:eastAsia="en-GB"/>
             </w:rPr>
           </w:pPr>
-          <w:hyperlink w:anchor="_Toc501047725" w:history="1">
+          <w:hyperlink w:anchor="_Toc501060032" w:history="1">
+            <w:r>
+              <w:rPr>
+                <w:rStyle w:val="Hyperlink"/>
+                <w:rFonts w:cstheme="minorHAnsi"/>
+                <w:noProof/>
+              </w:rPr>
+              <w:t>Introduction</w:t>
+            </w:r>
+            <w:r>
+              <w:rPr>
+                <w:noProof/>
+                <w:webHidden/>
+              </w:rPr>
+              <w:tab/>
+            </w:r>
+            <w:r>
+              <w:rPr>
+                <w:noProof/>
+                <w:webHidden/>
+              </w:rPr>
+              <w:fldChar w:fldCharType="begin"/>
+            </w:r>
+            <w:r>
+              <w:rPr>
+                <w:noProof/>
+                <w:webHidden/>
+              </w:rPr>
+              <w:instrText xml:space="preserve"> PAGEREF _Toc501060032 \h </w:instrText>
+            </w:r>
+            <w:r>
+              <w:rPr>
+                <w:noProof/>
+                <w:webHidden/>
+              </w:rPr>
+            </w:r>
+            <w:r>
+              <w:rPr>
+                <w:noProof/>
+                <w:webHidden/>
+              </w:rPr>
+              <w:fldChar w:fldCharType="separate"/>
+            </w:r>
+            <w:r>
+              <w:rPr>
+                <w:noProof/>
+                <w:webHidden/>
+              </w:rPr>
+              <w:t>1</w:t>
+            </w:r>
+            <w:r>
+              <w:rPr>
+                <w:noProof/>
+                <w:webHidden/>
+              </w:rPr>
+              <w:fldChar w:fldCharType="end"/>
+            </w:r>
+          </w:hyperlink>
+        </w:p>
+        <w:p>
+          <w:pPr>
+            <w:pStyle w:val="TOC1"/>
+            <w:tabs>
+              <w:tab w:val="right" w:leader="dot" w:pos="9016"/>
+            </w:tabs>
+            <w:rPr>
+              <w:rFonts w:eastAsiaTheme="minorEastAsia"/>
+              <w:noProof/>
+              <w:lang w:eastAsia="en-GB"/>
+            </w:rPr>
+          </w:pPr>
+          <w:hyperlink w:anchor="_Toc501060033" w:history="1">
+            <w:r>
+              <w:rPr>
+                <w:rStyle w:val="Hyperlink"/>
+                <w:rFonts w:cstheme="minorHAnsi"/>
+                <w:noProof/>
+              </w:rPr>
+              <w:t>Design Patterns Used</w:t>
+            </w:r>
+            <w:r>
+              <w:rPr>
+                <w:noProof/>
+                <w:webHidden/>
+              </w:rPr>
+              <w:tab/>
+            </w:r>
+            <w:r>
+              <w:rPr>
+                <w:noProof/>
+                <w:webHidden/>
+              </w:rPr>
+              <w:fldChar w:fldCharType="begin"/>
+            </w:r>
+            <w:r>
+              <w:rPr>
+                <w:noProof/>
+                <w:webHidden/>
+              </w:rPr>
+              <w:instrText xml:space="preserve"> PAGEREF _Toc501060033 \h </w:instrText>
+            </w:r>
+            <w:r>
+              <w:rPr>
+                <w:noProof/>
+                <w:webHidden/>
+              </w:rPr>
+            </w:r>
+            <w:r>
+              <w:rPr>
+                <w:noProof/>
+                <w:webHidden/>
+              </w:rPr>
+              <w:fldChar w:fldCharType="separate"/>
+            </w:r>
+            <w:r>
+              <w:rPr>
+                <w:noProof/>
+                <w:webHidden/>
+              </w:rPr>
+              <w:t>2</w:t>
+            </w:r>
+            <w:r>
+              <w:rPr>
+                <w:noProof/>
+                <w:webHidden/>
+              </w:rPr>
+              <w:fldChar w:fldCharType="end"/>
+            </w:r>
+          </w:hyperlink>
+        </w:p>
+        <w:p>
+          <w:pPr>
+            <w:pStyle w:val="TOC1"/>
+            <w:tabs>
+              <w:tab w:val="right" w:leader="dot" w:pos="9016"/>
+            </w:tabs>
+            <w:rPr>
+              <w:rFonts w:eastAsiaTheme="minorEastAsia"/>
+              <w:noProof/>
+              <w:lang w:eastAsia="en-GB"/>
+            </w:rPr>
+          </w:pPr>
+          <w:hyperlink w:anchor="_Toc501060034" w:history="1">
             <w:r>
               <w:rPr>
                 <w:rStyle w:val="Hyperlink"/>
@@ -1050,7 +1192,7 @@
                 <w:noProof/>
                 <w:webHidden/>
               </w:rPr>
-              <w:instrText xml:space="preserve"> PAGEREF _Toc501047725 \h </w:instrText>
+              <w:instrText xml:space="preserve"> PAGEREF _Toc501060034 \h </w:instrText>
             </w:r>
             <w:r>
               <w:rPr>
@@ -1083,6 +1225,77 @@
         </w:p>
         <w:p>
           <w:pPr>
+            <w:pStyle w:val="TOC1"/>
+            <w:tabs>
+              <w:tab w:val="right" w:leader="dot" w:pos="9016"/>
+            </w:tabs>
+            <w:rPr>
+              <w:rFonts w:eastAsiaTheme="minorEastAsia"/>
+              <w:noProof/>
+              <w:lang w:eastAsia="en-GB"/>
+            </w:rPr>
+          </w:pPr>
+          <w:hyperlink w:anchor="_Toc501060035" w:history="1">
+            <w:r>
+              <w:rPr>
+                <w:rStyle w:val="Hyperlink"/>
+                <w:rFonts w:cstheme="minorHAnsi"/>
+                <w:noProof/>
+              </w:rPr>
+              <w:t>Limitations of the Game</w:t>
+            </w:r>
+            <w:r>
+              <w:rPr>
+                <w:noProof/>
+                <w:webHidden/>
+              </w:rPr>
+              <w:tab/>
+            </w:r>
+            <w:r>
+              <w:rPr>
+                <w:noProof/>
+                <w:webHidden/>
+              </w:rPr>
+              <w:fldChar w:fldCharType="begin"/>
+            </w:r>
+            <w:r>
+              <w:rPr>
+                <w:noProof/>
+                <w:webHidden/>
+              </w:rPr>
+              <w:instrText xml:space="preserve"> PAGEREF _Toc501060035 \h </w:instrText>
+            </w:r>
+            <w:r>
+              <w:rPr>
+                <w:noProof/>
+                <w:webHidden/>
+              </w:rPr>
+            </w:r>
+            <w:r>
+              <w:rPr>
+                <w:noProof/>
+                <w:webHidden/>
+              </w:rPr>
+              <w:fldChar w:fldCharType="separate"/>
+            </w:r>
+            <w:r>
+              <w:rPr>
+                <w:noProof/>
+                <w:webHidden/>
+              </w:rPr>
+              <w:t>4</w:t>
+            </w:r>
+            <w:r>
+              <w:rPr>
+                <w:noProof/>
+                <w:webHidden/>
+              </w:rPr>
+              <w:fldChar w:fldCharType="end"/>
+            </w:r>
+          </w:hyperlink>
+        </w:p>
+        <w:p>
+          <w:pPr>
             <w:rPr>
               <w:b/>
               <w:bCs/>
@@ -1112,6 +1325,7 @@
           <w:u w:val="single"/>
         </w:rPr>
       </w:pPr>
+      <w:bookmarkStart w:id="0" w:name="_Toc501060031"/>
       <w:r>
         <w:rPr>
           <w:rFonts w:asciiTheme="minorHAnsi" w:hAnsiTheme="minorHAnsi" w:cstheme="minorHAnsi"/>
@@ -1120,14 +1334,162 @@
           <w:color w:val="auto"/>
           <w:u w:val="single"/>
         </w:rPr>
-        <w:t>Introduction</w:t>
-      </w:r>
-    </w:p>
-    <w:p>
-      <w:bookmarkStart w:id="0" w:name="_GoBack"/>
+        <w:t>Executive Summary</w:t>
+      </w:r>
       <w:bookmarkEnd w:id="0"/>
     </w:p>
     <w:p>
+      <w:r>
+        <w:t xml:space="preserve">The game is based on experiments usually conducted in primary school science classes to teach pupils about </w:t>
+      </w:r>
+      <w:r>
+        <w:t xml:space="preserve">electrical circuits and components. Users can create components represented by their symbol and </w:t>
+      </w:r>
+      <w:r>
+        <w:t xml:space="preserve">connect them up into a circuit. The system responds to changes in the circuit, powering the components allowing them to change state. </w:t>
+      </w:r>
+      <w:r>
+        <w:t>Users can also remove connections, move components and remove components and the system will update the state of the circuit.</w:t>
+      </w:r>
+    </w:p>
+    <w:p/>
+    <w:p>
+      <w:pPr>
+        <w:pStyle w:val="Heading1"/>
+        <w:rPr>
+          <w:rFonts w:asciiTheme="minorHAnsi" w:hAnsiTheme="minorHAnsi" w:cstheme="minorHAnsi"/>
+          <w:b/>
+          <w:noProof/>
+          <w:color w:val="auto"/>
+          <w:u w:val="single"/>
+        </w:rPr>
+      </w:pPr>
+      <w:bookmarkStart w:id="1" w:name="_Toc501060032"/>
+      <w:r>
+        <w:rPr>
+          <w:rFonts w:asciiTheme="minorHAnsi" w:hAnsiTheme="minorHAnsi" w:cstheme="minorHAnsi"/>
+          <w:b/>
+          <w:noProof/>
+          <w:color w:val="auto"/>
+          <w:u w:val="single"/>
+        </w:rPr>
+        <w:t>Introduction</w:t>
+      </w:r>
+      <w:bookmarkEnd w:id="1"/>
+    </w:p>
+    <w:p>
+      <w:r>
+        <w:t>After reading about potential areas of primary school science I landed on creating a game around electrical circuits as I felt I could make an application that met the specification well.</w:t>
+      </w:r>
+      <w:r>
+        <w:t xml:space="preserve"> I created the assets for the components based </w:t>
+      </w:r>
+      <w:r>
+        <w:t>off</w:t>
+      </w:r>
+      <w:r>
+        <w:t xml:space="preserve"> diagrams used for teaching primary school </w:t>
+      </w:r>
+      <w:r>
+        <w:t>pupils</w:t>
+      </w:r>
+      <w:r>
+        <w:t xml:space="preserve">. </w:t>
+      </w:r>
+      <w:r>
+        <w:t>The class and sequence diagrams were then created to loosely model the core gameplay elements using the design patterns taught in lectures and workshops.</w:t>
+      </w:r>
+    </w:p>
+    <w:p>
+      <w:r>
+        <w:t xml:space="preserve">To graphically connect components and show electrical flow I used the </w:t>
+      </w:r>
+      <w:r>
+        <w:rPr>
+          <w:i/>
+        </w:rPr>
+        <w:t>strokeLine()</w:t>
+      </w:r>
+      <w:r>
+        <w:t xml:space="preserve"> method to draw wires between them.</w:t>
+      </w:r>
+      <w:r>
+        <w:t xml:space="preserve"> This allowed wires to be of any length in any direction as the line could extend indefinitely.</w:t>
+      </w:r>
+    </w:p>
+    <w:p>
+      <w:r>
+        <w:t>T</w:t>
+      </w:r>
+      <w:r>
+        <w:t>o allow players to modify components after they were placed</w:t>
+      </w:r>
+      <w:r>
+        <w:t xml:space="preserve"> in the game,</w:t>
+      </w:r>
+      <w:r>
+        <w:t xml:space="preserve"> a </w:t>
+      </w:r>
+      <w:r>
+        <w:rPr>
+          <w:i/>
+        </w:rPr>
+        <w:t>ContextMenu</w:t>
+      </w:r>
+      <w:r>
+        <w:t xml:space="preserve"> object was created in conjunction with a </w:t>
+      </w:r>
+      <w:r>
+        <w:rPr>
+          <w:i/>
+        </w:rPr>
+        <w:t>ContextMenu EventHandler</w:t>
+      </w:r>
+      <w:r>
+        <w:t>. This displayed a sub menu after right clicking any component.</w:t>
+      </w:r>
+    </w:p>
+    <w:p>
+      <w:r>
+        <w:t xml:space="preserve">A </w:t>
+      </w:r>
+      <w:r>
+        <w:rPr>
+          <w:i/>
+        </w:rPr>
+        <w:t xml:space="preserve">Slider </w:t>
+      </w:r>
+      <w:r>
+        <w:t xml:space="preserve">in conjunction with a </w:t>
+      </w:r>
+      <w:r>
+        <w:rPr>
+          <w:i/>
+        </w:rPr>
+        <w:t>ChangeListener</w:t>
+      </w:r>
+      <w:r>
+        <w:t xml:space="preserve"> was used to allow volume changes. This utilised the </w:t>
+      </w:r>
+      <w:r>
+        <w:rPr>
+          <w:i/>
+        </w:rPr>
+        <w:t xml:space="preserve">SoundThread </w:t>
+      </w:r>
+      <w:r>
+        <w:rPr>
+          <w:i/>
+        </w:rPr>
+        <w:t xml:space="preserve">setVolume() </w:t>
+      </w:r>
+      <w:r>
+        <w:t>method.</w:t>
+      </w:r>
+    </w:p>
+    <w:p/>
+    <w:p/>
+    <w:p>
       <w:pPr>
         <w:rPr>
           <w:b/>
@@ -1183,33 +1545,6 @@
     </w:p>
     <w:p>
       <w:pPr>
-        <w:rPr>
-          <w:b/>
-          <w:bCs/>
-          <w:noProof/>
-        </w:rPr>
-      </w:pPr>
-    </w:p>
-    <w:p>
-      <w:pPr>
-        <w:rPr>
-          <w:b/>
-          <w:bCs/>
-          <w:noProof/>
-        </w:rPr>
-      </w:pPr>
-    </w:p>
-    <w:p>
-      <w:pPr>
-        <w:rPr>
-          <w:b/>
-          <w:bCs/>
-          <w:noProof/>
-        </w:rPr>
-      </w:pPr>
-    </w:p>
-    <w:p>
-      <w:pPr>
         <w:pStyle w:val="Heading1"/>
         <w:rPr>
           <w:rFonts w:asciiTheme="minorHAnsi" w:hAnsiTheme="minorHAnsi" w:cstheme="minorHAnsi"/>
@@ -1219,7 +1554,7 @@
           <w:u w:val="single"/>
         </w:rPr>
       </w:pPr>
-      <w:bookmarkStart w:id="1" w:name="_Toc501047724"/>
+      <w:bookmarkStart w:id="2" w:name="_Toc501060033"/>
       <w:r>
         <w:rPr>
           <w:rFonts w:asciiTheme="minorHAnsi" w:hAnsiTheme="minorHAnsi" w:cstheme="minorHAnsi"/>
@@ -1228,9 +1563,10 @@
           <w:color w:val="auto"/>
           <w:u w:val="single"/>
         </w:rPr>
+        <w:lastRenderedPageBreak/>
         <w:t>Design Patterns Used</w:t>
       </w:r>
-      <w:bookmarkEnd w:id="1"/>
+      <w:bookmarkEnd w:id="2"/>
     </w:p>
     <w:p>
       <w:pPr>
@@ -1316,7 +1652,6 @@
         <w:rPr>
           <w:noProof/>
         </w:rPr>
-        <w:lastRenderedPageBreak/>
         <w:t xml:space="preserve">The </w:t>
       </w:r>
       <w:r>
@@ -1583,6 +1918,7 @@
         <w:rPr>
           <w:noProof/>
         </w:rPr>
+        <w:lastRenderedPageBreak/>
         <w:drawing>
           <wp:anchor distT="0" distB="0" distL="114300" distR="114300" simplePos="0" relativeHeight="251663360" behindDoc="0" locked="0" layoutInCell="1" allowOverlap="1">
             <wp:simplePos x="0" y="0"/>
@@ -1590,10 +1926,10 @@
               <wp:posOffset>0</wp:posOffset>
             </wp:positionH>
             <wp:positionV relativeFrom="paragraph">
-              <wp:posOffset>0</wp:posOffset>
+              <wp:posOffset>19050</wp:posOffset>
             </wp:positionV>
-            <wp:extent cx="2455383" cy="2719449"/>
-            <wp:effectExtent l="19050" t="19050" r="21590" b="24130"/>
+            <wp:extent cx="1917700" cy="2124075"/>
+            <wp:effectExtent l="19050" t="19050" r="25400" b="28575"/>
             <wp:wrapSquare wrapText="bothSides"/>
             <wp:docPr id="15" name="Picture 15" descr="C:\Users\Kyle\AppData\Local\Microsoft\Windows\INetCache\Content.Word\soundthreadsingleton.png"/>
             <wp:cNvGraphicFramePr>
@@ -1624,7 +1960,7 @@
                   <pic:spPr bwMode="auto">
                     <a:xfrm>
                       <a:off x="0" y="0"/>
-                      <a:ext cx="2455383" cy="2719449"/>
+                      <a:ext cx="1917700" cy="2124075"/>
                     </a:xfrm>
                     <a:prstGeom prst="rect">
                       <a:avLst/>
@@ -1639,6 +1975,12 @@
                 </pic:pic>
               </a:graphicData>
             </a:graphic>
+            <wp14:sizeRelH relativeFrom="margin">
+              <wp14:pctWidth>0</wp14:pctWidth>
+            </wp14:sizeRelH>
+            <wp14:sizeRelV relativeFrom="margin">
+              <wp14:pctHeight>0</wp14:pctHeight>
+            </wp14:sizeRelV>
           </wp:anchor>
         </w:drawing>
       </w:r>
@@ -1731,14 +2073,6 @@
         </w:rPr>
         <w:t xml:space="preserve"> as a singleton that controlled the looping of the playback.</w:t>
       </w:r>
-    </w:p>
-    <w:p>
-      <w:pPr>
-        <w:rPr>
-          <w:sz w:val="24"/>
-          <w:szCs w:val="24"/>
-        </w:rPr>
-      </w:pPr>
     </w:p>
     <w:p>
       <w:pPr>
@@ -1852,14 +2186,6 @@
     </w:p>
     <w:p>
       <w:pPr>
-        <w:rPr>
-          <w:sz w:val="24"/>
-          <w:szCs w:val="24"/>
-        </w:rPr>
-      </w:pPr>
-    </w:p>
-    <w:p>
-      <w:pPr>
         <w:pStyle w:val="Heading1"/>
         <w:rPr>
           <w:rFonts w:asciiTheme="minorHAnsi" w:hAnsiTheme="minorHAnsi" w:cstheme="minorHAnsi"/>
@@ -1868,39 +2194,7 @@
           <w:u w:val="single"/>
         </w:rPr>
       </w:pPr>
-      <w:bookmarkStart w:id="2" w:name="_Toc501047725"/>
-    </w:p>
-    <w:p>
-      <w:pPr>
-        <w:pStyle w:val="Heading1"/>
-        <w:rPr>
-          <w:rFonts w:asciiTheme="minorHAnsi" w:hAnsiTheme="minorHAnsi" w:cstheme="minorHAnsi"/>
-          <w:b/>
-          <w:color w:val="auto"/>
-          <w:u w:val="single"/>
-        </w:rPr>
-      </w:pPr>
-      <w:r>
-        <w:rPr>
-          <w:rFonts w:asciiTheme="minorHAnsi" w:hAnsiTheme="minorHAnsi" w:cstheme="minorHAnsi"/>
-          <w:b/>
-          <w:color w:val="auto"/>
-          <w:u w:val="single"/>
-        </w:rPr>
-        <w:t>O</w:t>
-      </w:r>
-      <w:r>
-        <w:rPr>
-          <w:rFonts w:asciiTheme="minorHAnsi" w:hAnsiTheme="minorHAnsi" w:cstheme="minorHAnsi"/>
-          <w:b/>
-          <w:color w:val="auto"/>
-          <w:u w:val="single"/>
-        </w:rPr>
-        <w:t>ther Solutions</w:t>
-      </w:r>
-      <w:bookmarkEnd w:id="2"/>
-    </w:p>
-    <w:p>
+      <w:bookmarkStart w:id="3" w:name="_Toc501060034"/>
       <w:r>
         <w:rPr>
           <w:noProof/>
@@ -1908,14 +2202,14 @@
         <w:drawing>
           <wp:anchor distT="0" distB="0" distL="114300" distR="114300" simplePos="0" relativeHeight="251669504" behindDoc="1" locked="0" layoutInCell="1" allowOverlap="1">
             <wp:simplePos x="0" y="0"/>
-            <wp:positionH relativeFrom="column">
-              <wp:posOffset>0</wp:posOffset>
+            <wp:positionH relativeFrom="margin">
+              <wp:align>left</wp:align>
             </wp:positionH>
             <wp:positionV relativeFrom="paragraph">
-              <wp:posOffset>1064</wp:posOffset>
+              <wp:posOffset>231775</wp:posOffset>
             </wp:positionV>
-            <wp:extent cx="5723890" cy="4643120"/>
-            <wp:effectExtent l="0" t="0" r="0" b="5080"/>
+            <wp:extent cx="5354405" cy="4343400"/>
+            <wp:effectExtent l="0" t="0" r="0" b="0"/>
             <wp:wrapNone/>
             <wp:docPr id="21" name="Picture 21" descr="C:\Users\Kyle\AppData\Local\Microsoft\Windows\INetCache\Content.Word\linkedstackforcircuits.png"/>
             <wp:cNvGraphicFramePr>
@@ -1946,7 +2240,7 @@
                   <pic:spPr bwMode="auto">
                     <a:xfrm>
                       <a:off x="0" y="0"/>
-                      <a:ext cx="5723890" cy="4643120"/>
+                      <a:ext cx="5361770" cy="4349374"/>
                     </a:xfrm>
                     <a:prstGeom prst="rect">
                       <a:avLst/>
@@ -1959,10 +2253,36 @@
                 </pic:pic>
               </a:graphicData>
             </a:graphic>
+            <wp14:sizeRelH relativeFrom="margin">
+              <wp14:pctWidth>0</wp14:pctWidth>
+            </wp14:sizeRelH>
+            <wp14:sizeRelV relativeFrom="margin">
+              <wp14:pctHeight>0</wp14:pctHeight>
+            </wp14:sizeRelV>
           </wp:anchor>
         </w:drawing>
       </w:r>
+      <w:r>
+        <w:rPr>
+          <w:rFonts w:asciiTheme="minorHAnsi" w:hAnsiTheme="minorHAnsi" w:cstheme="minorHAnsi"/>
+          <w:b/>
+          <w:color w:val="auto"/>
+          <w:u w:val="single"/>
+        </w:rPr>
+        <w:t>O</w:t>
+      </w:r>
+      <w:r>
+        <w:rPr>
+          <w:rFonts w:asciiTheme="minorHAnsi" w:hAnsiTheme="minorHAnsi" w:cstheme="minorHAnsi"/>
+          <w:b/>
+          <w:color w:val="auto"/>
+          <w:u w:val="single"/>
+        </w:rPr>
+        <w:t>ther Solutions</w:t>
+      </w:r>
+      <w:bookmarkEnd w:id="3"/>
     </w:p>
+    <w:p/>
     <w:p>
       <w:pPr>
         <w:ind w:left="4320" w:firstLine="720"/>
@@ -2119,14 +2439,12 @@
     <w:p/>
     <w:p/>
     <w:p/>
-    <w:p/>
-    <w:p/>
-    <w:p/>
     <w:p>
       <w:r>
         <w:rPr>
           <w:noProof/>
         </w:rPr>
+        <w:lastRenderedPageBreak/>
         <w:drawing>
           <wp:anchor distT="0" distB="0" distL="114300" distR="114300" simplePos="0" relativeHeight="251668480" behindDoc="0" locked="0" layoutInCell="1" allowOverlap="1">
             <wp:simplePos x="0" y="0"/>
@@ -2242,6 +2560,7 @@
           <w:u w:val="single"/>
         </w:rPr>
       </w:pPr>
+      <w:bookmarkStart w:id="4" w:name="_Toc501060035"/>
       <w:r>
         <w:rPr>
           <w:rFonts w:asciiTheme="minorHAnsi" w:hAnsiTheme="minorHAnsi" w:cstheme="minorHAnsi"/>
@@ -2249,7 +2568,6 @@
           <w:color w:val="auto"/>
           <w:u w:val="single"/>
         </w:rPr>
-        <w:lastRenderedPageBreak/>
         <w:t>Limitation</w:t>
       </w:r>
       <w:r>
@@ -2270,6 +2588,7 @@
         </w:rPr>
         <w:t xml:space="preserve"> of the Game</w:t>
       </w:r>
+      <w:bookmarkEnd w:id="4"/>
     </w:p>
     <w:p>
       <w:r>
@@ -2314,6 +2633,31 @@
       <w:r>
         <w:t>)</w:t>
       </w:r>
+      <w:r>
+        <w:t>.</w:t>
+      </w:r>
+    </w:p>
+    <w:p>
+      <w:r>
+        <w:t xml:space="preserve">The circuits are not accurately simulated as current, voltage and resistance </w:t>
+      </w:r>
+      <w:r>
+        <w:t>are</w:t>
+      </w:r>
+      <w:r>
+        <w:t xml:space="preserve"> not </w:t>
+      </w:r>
+      <w:r>
+        <w:t>considered</w:t>
+      </w:r>
+      <w:r>
+        <w:t xml:space="preserve">. This does not affect the usage of the game as a learning tool because it can still model changes in a circuit </w:t>
+      </w:r>
+      <w:r>
+        <w:t>not unlike the effects on a real circuit</w:t>
+      </w:r>
+      <w:bookmarkStart w:id="5" w:name="_GoBack"/>
+      <w:bookmarkEnd w:id="5"/>
       <w:r>
         <w:t>.</w:t>
       </w:r>
@@ -2408,7 +2752,7 @@
           <w:rPr>
             <w:noProof/>
           </w:rPr>
-          <w:t>1</w:t>
+          <w:t>4</w:t>
         </w:r>
         <w:r>
           <w:rPr>
@@ -5141,7 +5485,7 @@
 </file>
 
 <file path=customXml/itemProps2.xml><?xml version="1.0" encoding="utf-8"?>
-<ds:datastoreItem xmlns:ds="http://schemas.openxmlformats.org/officeDocument/2006/customXml" ds:itemID="{62CAAA01-F7B6-4EF1-9B84-0C211DBC1012}">
+<ds:datastoreItem xmlns:ds="http://schemas.openxmlformats.org/officeDocument/2006/customXml" ds:itemID="{7C393E7C-5902-4D35-ADA0-8A5FF9E3A1A7}">
   <ds:schemaRefs>
     <ds:schemaRef ds:uri="http://schemas.openxmlformats.org/officeDocument/2006/bibliography"/>
   </ds:schemaRefs>

</xml_diff>

<commit_message>
added references and bibliography
</commit_message>
<xml_diff>
--- a/docs/report.docx
+++ b/docs/report.docx
@@ -266,7 +266,7 @@
               </mc:Choice>
               <mc:Fallback>
                 <w:pict>
-                  <v:group w14:anchorId="719BF4F7" id="Group 149" o:spid="_x0000_s1026" style="position:absolute;margin-left:0;margin-top:0;width:8in;height:95.7pt;z-index:251662336;mso-width-percent:941;mso-height-percent:121;mso-top-percent:23;mso-position-horizontal:center;mso-position-horizontal-relative:page;mso-position-vertical-relative:page;mso-width-percent:941;mso-height-percent:121;mso-top-percent:23" coordorigin="" coordsize="73152,12161" o:gfxdata="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">
+                  <v:group w14:anchorId="3D105939" id="Group 149" o:spid="_x0000_s1026" style="position:absolute;margin-left:0;margin-top:0;width:8in;height:95.7pt;z-index:251662336;mso-width-percent:941;mso-height-percent:121;mso-top-percent:23;mso-position-horizontal:center;mso-position-horizontal-relative:page;mso-position-vertical-relative:page;mso-width-percent:941;mso-height-percent:121;mso-top-percent:23" coordorigin="" coordsize="73152,12161" o:gfxdata="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">
                     <v:shape id="Rectangle 51" o:spid="_x0000_s1027" style="position:absolute;width:73152;height:11303;visibility:visible;mso-wrap-style:square;v-text-anchor:middle" coordsize="7312660,1129665" o:gfxdata="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" path="m,l7312660,r,1129665l3619500,733425,,1091565,,xe" fillcolor="#4472c4 [3204]" stroked="f" strokeweight="1pt">
                       <v:stroke joinstyle="miter"/>
                       <v:path arrowok="t" o:connecttype="custom" o:connectlocs="0,0;7315200,0;7315200,1130373;3620757,733885;0,1092249;0,0" o:connectangles="0,0,0,0,0,0"/>
@@ -923,6 +923,15 @@
         </w:p>
         <w:p>
           <w:pPr>
+            <w:rPr>
+              <w:lang w:val="en-US"/>
+            </w:rPr>
+          </w:pPr>
+          <w:bookmarkStart w:id="0" w:name="_GoBack"/>
+          <w:bookmarkEnd w:id="0"/>
+        </w:p>
+        <w:p>
+          <w:pPr>
             <w:pStyle w:val="TOC1"/>
             <w:tabs>
               <w:tab w:val="right" w:leader="dot" w:pos="9016"/>
@@ -951,7 +960,7 @@
             </w:rPr>
             <w:fldChar w:fldCharType="separate"/>
           </w:r>
-          <w:hyperlink w:anchor="_Toc501060031" w:history="1">
+          <w:hyperlink w:anchor="_Toc501117737" w:history="1">
             <w:r>
               <w:rPr>
                 <w:rStyle w:val="Hyperlink"/>
@@ -979,7 +988,7 @@
                 <w:noProof/>
                 <w:webHidden/>
               </w:rPr>
-              <w:instrText xml:space="preserve"> PAGEREF _Toc501060031 \h </w:instrText>
+              <w:instrText xml:space="preserve"> PAGEREF _Toc501117737 \h </w:instrText>
             </w:r>
             <w:r>
               <w:rPr>
@@ -1022,7 +1031,7 @@
               <w:lang w:eastAsia="en-GB"/>
             </w:rPr>
           </w:pPr>
-          <w:hyperlink w:anchor="_Toc501060032" w:history="1">
+          <w:hyperlink w:anchor="_Toc501117738" w:history="1">
             <w:r>
               <w:rPr>
                 <w:rStyle w:val="Hyperlink"/>
@@ -1050,7 +1059,7 @@
                 <w:noProof/>
                 <w:webHidden/>
               </w:rPr>
-              <w:instrText xml:space="preserve"> PAGEREF _Toc501060032 \h </w:instrText>
+              <w:instrText xml:space="preserve"> PAGEREF _Toc501117738 \h </w:instrText>
             </w:r>
             <w:r>
               <w:rPr>
@@ -1093,7 +1102,7 @@
               <w:lang w:eastAsia="en-GB"/>
             </w:rPr>
           </w:pPr>
-          <w:hyperlink w:anchor="_Toc501060033" w:history="1">
+          <w:hyperlink w:anchor="_Toc501117739" w:history="1">
             <w:r>
               <w:rPr>
                 <w:rStyle w:val="Hyperlink"/>
@@ -1121,7 +1130,7 @@
                 <w:noProof/>
                 <w:webHidden/>
               </w:rPr>
-              <w:instrText xml:space="preserve"> PAGEREF _Toc501060033 \h </w:instrText>
+              <w:instrText xml:space="preserve"> PAGEREF _Toc501117739 \h </w:instrText>
             </w:r>
             <w:r>
               <w:rPr>
@@ -1164,7 +1173,7 @@
               <w:lang w:eastAsia="en-GB"/>
             </w:rPr>
           </w:pPr>
-          <w:hyperlink w:anchor="_Toc501060034" w:history="1">
+          <w:hyperlink w:anchor="_Toc501117740" w:history="1">
             <w:r>
               <w:rPr>
                 <w:rStyle w:val="Hyperlink"/>
@@ -1192,78 +1201,7 @@
                 <w:noProof/>
                 <w:webHidden/>
               </w:rPr>
-              <w:instrText xml:space="preserve"> PAGEREF _Toc501060034 \h </w:instrText>
-            </w:r>
-            <w:r>
-              <w:rPr>
-                <w:noProof/>
-                <w:webHidden/>
-              </w:rPr>
-            </w:r>
-            <w:r>
-              <w:rPr>
-                <w:noProof/>
-                <w:webHidden/>
-              </w:rPr>
-              <w:fldChar w:fldCharType="separate"/>
-            </w:r>
-            <w:r>
-              <w:rPr>
-                <w:noProof/>
-                <w:webHidden/>
-              </w:rPr>
-              <w:t>3</w:t>
-            </w:r>
-            <w:r>
-              <w:rPr>
-                <w:noProof/>
-                <w:webHidden/>
-              </w:rPr>
-              <w:fldChar w:fldCharType="end"/>
-            </w:r>
-          </w:hyperlink>
-        </w:p>
-        <w:p>
-          <w:pPr>
-            <w:pStyle w:val="TOC1"/>
-            <w:tabs>
-              <w:tab w:val="right" w:leader="dot" w:pos="9016"/>
-            </w:tabs>
-            <w:rPr>
-              <w:rFonts w:eastAsiaTheme="minorEastAsia"/>
-              <w:noProof/>
-              <w:lang w:eastAsia="en-GB"/>
-            </w:rPr>
-          </w:pPr>
-          <w:hyperlink w:anchor="_Toc501060035" w:history="1">
-            <w:r>
-              <w:rPr>
-                <w:rStyle w:val="Hyperlink"/>
-                <w:rFonts w:cstheme="minorHAnsi"/>
-                <w:noProof/>
-              </w:rPr>
-              <w:t>Limitations of the Game</w:t>
-            </w:r>
-            <w:r>
-              <w:rPr>
-                <w:noProof/>
-                <w:webHidden/>
-              </w:rPr>
-              <w:tab/>
-            </w:r>
-            <w:r>
-              <w:rPr>
-                <w:noProof/>
-                <w:webHidden/>
-              </w:rPr>
-              <w:fldChar w:fldCharType="begin"/>
-            </w:r>
-            <w:r>
-              <w:rPr>
-                <w:noProof/>
-                <w:webHidden/>
-              </w:rPr>
-              <w:instrText xml:space="preserve"> PAGEREF _Toc501060035 \h </w:instrText>
+              <w:instrText xml:space="preserve"> PAGEREF _Toc501117740 \h </w:instrText>
             </w:r>
             <w:r>
               <w:rPr>
@@ -1296,6 +1234,148 @@
         </w:p>
         <w:p>
           <w:pPr>
+            <w:pStyle w:val="TOC1"/>
+            <w:tabs>
+              <w:tab w:val="right" w:leader="dot" w:pos="9016"/>
+            </w:tabs>
+            <w:rPr>
+              <w:rFonts w:eastAsiaTheme="minorEastAsia"/>
+              <w:noProof/>
+              <w:lang w:eastAsia="en-GB"/>
+            </w:rPr>
+          </w:pPr>
+          <w:hyperlink w:anchor="_Toc501117741" w:history="1">
+            <w:r>
+              <w:rPr>
+                <w:rStyle w:val="Hyperlink"/>
+                <w:rFonts w:cstheme="minorHAnsi"/>
+                <w:noProof/>
+              </w:rPr>
+              <w:t>Limitations of the Game</w:t>
+            </w:r>
+            <w:r>
+              <w:rPr>
+                <w:noProof/>
+                <w:webHidden/>
+              </w:rPr>
+              <w:tab/>
+            </w:r>
+            <w:r>
+              <w:rPr>
+                <w:noProof/>
+                <w:webHidden/>
+              </w:rPr>
+              <w:fldChar w:fldCharType="begin"/>
+            </w:r>
+            <w:r>
+              <w:rPr>
+                <w:noProof/>
+                <w:webHidden/>
+              </w:rPr>
+              <w:instrText xml:space="preserve"> PAGEREF _Toc501117741 \h </w:instrText>
+            </w:r>
+            <w:r>
+              <w:rPr>
+                <w:noProof/>
+                <w:webHidden/>
+              </w:rPr>
+            </w:r>
+            <w:r>
+              <w:rPr>
+                <w:noProof/>
+                <w:webHidden/>
+              </w:rPr>
+              <w:fldChar w:fldCharType="separate"/>
+            </w:r>
+            <w:r>
+              <w:rPr>
+                <w:noProof/>
+                <w:webHidden/>
+              </w:rPr>
+              <w:t>5</w:t>
+            </w:r>
+            <w:r>
+              <w:rPr>
+                <w:noProof/>
+                <w:webHidden/>
+              </w:rPr>
+              <w:fldChar w:fldCharType="end"/>
+            </w:r>
+          </w:hyperlink>
+        </w:p>
+        <w:p>
+          <w:pPr>
+            <w:pStyle w:val="TOC1"/>
+            <w:tabs>
+              <w:tab w:val="right" w:leader="dot" w:pos="9016"/>
+            </w:tabs>
+            <w:rPr>
+              <w:rFonts w:eastAsiaTheme="minorEastAsia"/>
+              <w:noProof/>
+              <w:lang w:eastAsia="en-GB"/>
+            </w:rPr>
+          </w:pPr>
+          <w:hyperlink w:anchor="_Toc501117742" w:history="1">
+            <w:r>
+              <w:rPr>
+                <w:rStyle w:val="Hyperlink"/>
+                <w:rFonts w:cstheme="minorHAnsi"/>
+                <w:noProof/>
+              </w:rPr>
+              <w:t>Bibliography</w:t>
+            </w:r>
+            <w:r>
+              <w:rPr>
+                <w:noProof/>
+                <w:webHidden/>
+              </w:rPr>
+              <w:tab/>
+            </w:r>
+            <w:r>
+              <w:rPr>
+                <w:noProof/>
+                <w:webHidden/>
+              </w:rPr>
+              <w:fldChar w:fldCharType="begin"/>
+            </w:r>
+            <w:r>
+              <w:rPr>
+                <w:noProof/>
+                <w:webHidden/>
+              </w:rPr>
+              <w:instrText xml:space="preserve"> PAGEREF _Toc501117742 \h </w:instrText>
+            </w:r>
+            <w:r>
+              <w:rPr>
+                <w:noProof/>
+                <w:webHidden/>
+              </w:rPr>
+            </w:r>
+            <w:r>
+              <w:rPr>
+                <w:noProof/>
+                <w:webHidden/>
+              </w:rPr>
+              <w:fldChar w:fldCharType="separate"/>
+            </w:r>
+            <w:r>
+              <w:rPr>
+                <w:noProof/>
+                <w:webHidden/>
+              </w:rPr>
+              <w:t>5</w:t>
+            </w:r>
+            <w:r>
+              <w:rPr>
+                <w:noProof/>
+                <w:webHidden/>
+              </w:rPr>
+              <w:fldChar w:fldCharType="end"/>
+            </w:r>
+          </w:hyperlink>
+        </w:p>
+        <w:p>
+          <w:pPr>
             <w:rPr>
               <w:b/>
               <w:bCs/>
@@ -1325,7 +1405,7 @@
           <w:u w:val="single"/>
         </w:rPr>
       </w:pPr>
-      <w:bookmarkStart w:id="0" w:name="_Toc501060031"/>
+      <w:bookmarkStart w:id="1" w:name="_Toc501117737"/>
       <w:r>
         <w:rPr>
           <w:rFonts w:asciiTheme="minorHAnsi" w:hAnsiTheme="minorHAnsi" w:cstheme="minorHAnsi"/>
@@ -1336,24 +1416,25 @@
         </w:rPr>
         <w:t>Executive Summary</w:t>
       </w:r>
-      <w:bookmarkEnd w:id="0"/>
-    </w:p>
-    <w:p>
-      <w:r>
-        <w:t xml:space="preserve">The game is based on experiments usually conducted in primary school science classes to teach pupils about </w:t>
-      </w:r>
-      <w:r>
-        <w:t xml:space="preserve">electrical circuits and components. Users can create components represented by their symbol and </w:t>
-      </w:r>
-      <w:r>
-        <w:t xml:space="preserve">connect them up into a circuit. The system responds to changes in the circuit, powering the components allowing them to change state. </w:t>
-      </w:r>
-      <w:r>
-        <w:t>Users can also remove connections, move components and remove components and the system will update the state of the circuit.</w:t>
-      </w:r>
+      <w:bookmarkEnd w:id="1"/>
     </w:p>
     <w:p/>
     <w:p>
+      <w:r>
+        <w:t xml:space="preserve">The game is based on experiments usually conducted in primary school science classes to teach pupils about </w:t>
+      </w:r>
+      <w:r>
+        <w:t xml:space="preserve">electrical circuits and components. Users can create components represented by their symbol and </w:t>
+      </w:r>
+      <w:r>
+        <w:t xml:space="preserve">connect them up into a circuit. The system responds to changes in the circuit, powering the components allowing them to change state. </w:t>
+      </w:r>
+      <w:r>
+        <w:t>Users can also remove connections, move components and remove components and the system will update the state of the circuit.</w:t>
+      </w:r>
+    </w:p>
+    <w:p/>
+    <w:p>
       <w:pPr>
         <w:pStyle w:val="Heading1"/>
         <w:rPr>
@@ -1364,7 +1445,7 @@
           <w:u w:val="single"/>
         </w:rPr>
       </w:pPr>
-      <w:bookmarkStart w:id="1" w:name="_Toc501060032"/>
+      <w:bookmarkStart w:id="2" w:name="_Toc501117738"/>
       <w:r>
         <w:rPr>
           <w:rFonts w:asciiTheme="minorHAnsi" w:hAnsiTheme="minorHAnsi" w:cstheme="minorHAnsi"/>
@@ -1375,199 +1456,250 @@
         </w:rPr>
         <w:t>Introduction</w:t>
       </w:r>
-      <w:bookmarkEnd w:id="1"/>
+      <w:bookmarkEnd w:id="2"/>
+    </w:p>
+    <w:p/>
+    <w:p>
+      <w:r>
+        <w:t>After reading about potential areas of primary school science I landed on creating a game around electrical circuits as I felt I could make an application that met the specification well.</w:t>
+      </w:r>
+      <w:r>
+        <w:t xml:space="preserve"> I created the assets for the components based </w:t>
+      </w:r>
+      <w:r>
+        <w:t>off</w:t>
+      </w:r>
+      <w:r>
+        <w:t xml:space="preserve"> diagrams used for teaching primary school </w:t>
+      </w:r>
+      <w:r>
+        <w:t>pupils</w:t>
+      </w:r>
+      <w:r>
+        <w:t xml:space="preserve">. </w:t>
+      </w:r>
+      <w:r>
+        <w:t>The class and sequence diagrams were then created to loosely model the core gameplay elements using the design patterns taught in lectures and workshops.</w:t>
+      </w:r>
+    </w:p>
+    <w:p/>
+    <w:p>
+      <w:r>
+        <w:t xml:space="preserve">To graphically connect components and show electrical flow I used the </w:t>
+      </w:r>
+      <w:r>
+        <w:rPr>
+          <w:i/>
+        </w:rPr>
+        <w:t>strokeLine()</w:t>
+      </w:r>
+      <w:r>
+        <w:t xml:space="preserve"> method to draw wires between them.</w:t>
+      </w:r>
+      <w:r>
+        <w:t xml:space="preserve"> This allowed wires to be of any length in any direction as the line could extend indefinitely.</w:t>
+      </w:r>
+    </w:p>
+    <w:p/>
+    <w:p>
+      <w:r>
+        <w:t>T</w:t>
+      </w:r>
+      <w:r>
+        <w:t>o allow players to modify components after they were placed</w:t>
+      </w:r>
+      <w:r>
+        <w:t xml:space="preserve"> in the game,</w:t>
+      </w:r>
+      <w:r>
+        <w:t xml:space="preserve"> a </w:t>
+      </w:r>
+      <w:r>
+        <w:rPr>
+          <w:i/>
+        </w:rPr>
+        <w:t>ContextMenu</w:t>
+      </w:r>
+      <w:r>
+        <w:t xml:space="preserve"> object was created in conjunction with a </w:t>
+      </w:r>
+      <w:r>
+        <w:rPr>
+          <w:i/>
+        </w:rPr>
+        <w:t>ContextMenu EventHandler</w:t>
+      </w:r>
+      <w:r>
+        <w:t>. This displayed a sub menu after right clicking any component.</w:t>
+      </w:r>
+    </w:p>
+    <w:p/>
+    <w:p>
+      <w:r>
+        <w:t xml:space="preserve">A </w:t>
+      </w:r>
+      <w:r>
+        <w:rPr>
+          <w:i/>
+        </w:rPr>
+        <w:t xml:space="preserve">Slider </w:t>
+      </w:r>
+      <w:r>
+        <w:t xml:space="preserve">in conjunction with a </w:t>
+      </w:r>
+      <w:r>
+        <w:rPr>
+          <w:i/>
+        </w:rPr>
+        <w:t>ChangeListener</w:t>
+      </w:r>
+      <w:r>
+        <w:t xml:space="preserve"> was used to allow volume changes. This utilised the </w:t>
+      </w:r>
+      <w:r>
+        <w:rPr>
+          <w:i/>
+        </w:rPr>
+        <w:t xml:space="preserve">SoundThread </w:t>
+      </w:r>
+      <w:r>
+        <w:rPr>
+          <w:i/>
+        </w:rPr>
+        <w:t xml:space="preserve">setVolume() </w:t>
+      </w:r>
+      <w:r>
+        <w:t>method.</w:t>
+      </w:r>
+    </w:p>
+    <w:p/>
+    <w:p>
+      <w:r>
+        <w:t xml:space="preserve">Once the core gameplay was implemented I added </w:t>
+      </w:r>
+      <w:r>
+        <w:rPr>
+          <w:i/>
+        </w:rPr>
+        <w:t xml:space="preserve">Tutor, Lesson, NullLesson </w:t>
+      </w:r>
+      <w:r>
+        <w:t xml:space="preserve">classes and the </w:t>
+      </w:r>
+      <w:r>
+        <w:rPr>
+          <w:i/>
+        </w:rPr>
+        <w:t>LessonIF</w:t>
+      </w:r>
+      <w:r>
+        <w:t xml:space="preserve"> interface to teach pupils basic controls and </w:t>
+      </w:r>
+      <w:r>
+        <w:t>to get them to experiment with the components.</w:t>
+      </w:r>
+    </w:p>
+    <w:p/>
+    <w:p>
+      <w:r>
+        <w:t xml:space="preserve">All images </w:t>
+      </w:r>
+      <w:r>
+        <w:t>were created by me in paint.net</w:t>
+      </w:r>
+      <w:r>
+        <w:t xml:space="preserve"> (</w:t>
+      </w:r>
+      <w:r>
+        <w:t>dotPDN LLC</w:t>
+      </w:r>
+      <w:r>
+        <w:t>, 2017)</w:t>
+      </w:r>
+      <w:r>
+        <w:t xml:space="preserve">. The </w:t>
+      </w:r>
+      <w:r>
+        <w:t>s</w:t>
+      </w:r>
+      <w:r>
+        <w:t>uccess sound was created by me using Bosca Ceoil</w:t>
+      </w:r>
+      <w:r>
+        <w:t xml:space="preserve"> (</w:t>
+      </w:r>
+      <w:r>
+        <w:t>Terry Cavanagh</w:t>
+      </w:r>
+      <w:r>
+        <w:t xml:space="preserve"> 2015)</w:t>
+      </w:r>
+      <w:r>
+        <w:t>.</w:t>
+      </w:r>
+    </w:p>
+    <w:p/>
+    <w:p>
+      <w:pPr>
+        <w:rPr>
+          <w:b/>
+          <w:bCs/>
+          <w:noProof/>
+        </w:rPr>
+      </w:pPr>
     </w:p>
     <w:p>
-      <w:r>
-        <w:t>After reading about potential areas of primary school science I landed on creating a game around electrical circuits as I felt I could make an application that met the specification well.</w:t>
-      </w:r>
-      <w:r>
-        <w:t xml:space="preserve"> I created the assets for the components based </w:t>
-      </w:r>
-      <w:r>
-        <w:t>off</w:t>
-      </w:r>
-      <w:r>
-        <w:t xml:space="preserve"> diagrams used for teaching primary school </w:t>
-      </w:r>
-      <w:r>
-        <w:t>pupils</w:t>
-      </w:r>
-      <w:r>
-        <w:t xml:space="preserve">. </w:t>
-      </w:r>
-      <w:r>
-        <w:t>The class and sequence diagrams were then created to loosely model the core gameplay elements using the design patterns taught in lectures and workshops.</w:t>
-      </w:r>
+      <w:pPr>
+        <w:rPr>
+          <w:b/>
+          <w:bCs/>
+          <w:noProof/>
+        </w:rPr>
+      </w:pPr>
     </w:p>
     <w:p>
-      <w:r>
-        <w:t xml:space="preserve">To graphically connect components and show electrical flow I used the </w:t>
-      </w:r>
-      <w:r>
-        <w:rPr>
-          <w:i/>
-        </w:rPr>
-        <w:t>strokeLine()</w:t>
-      </w:r>
-      <w:r>
-        <w:t xml:space="preserve"> method to draw wires between them.</w:t>
-      </w:r>
-      <w:r>
-        <w:t xml:space="preserve"> This allowed wires to be of any length in any direction as the line could extend indefinitely.</w:t>
-      </w:r>
+      <w:pPr>
+        <w:rPr>
+          <w:b/>
+          <w:bCs/>
+          <w:noProof/>
+        </w:rPr>
+      </w:pPr>
     </w:p>
     <w:p>
-      <w:r>
-        <w:t>T</w:t>
-      </w:r>
-      <w:r>
-        <w:t>o allow players to modify components after they were placed</w:t>
-      </w:r>
-      <w:r>
-        <w:t xml:space="preserve"> in the game,</w:t>
-      </w:r>
-      <w:r>
-        <w:t xml:space="preserve"> a </w:t>
-      </w:r>
-      <w:r>
-        <w:rPr>
-          <w:i/>
-        </w:rPr>
-        <w:t>ContextMenu</w:t>
-      </w:r>
-      <w:r>
-        <w:t xml:space="preserve"> object was created in conjunction with a </w:t>
-      </w:r>
-      <w:r>
-        <w:rPr>
-          <w:i/>
-        </w:rPr>
-        <w:t>ContextMenu EventHandler</w:t>
-      </w:r>
-      <w:r>
-        <w:t>. This displayed a sub menu after right clicking any component.</w:t>
-      </w:r>
+      <w:pPr>
+        <w:rPr>
+          <w:b/>
+          <w:bCs/>
+          <w:noProof/>
+        </w:rPr>
+      </w:pPr>
     </w:p>
     <w:p>
-      <w:r>
-        <w:t xml:space="preserve">A </w:t>
-      </w:r>
-      <w:r>
-        <w:rPr>
-          <w:i/>
-        </w:rPr>
-        <w:t xml:space="preserve">Slider </w:t>
-      </w:r>
-      <w:r>
-        <w:t xml:space="preserve">in conjunction with a </w:t>
-      </w:r>
-      <w:r>
-        <w:rPr>
-          <w:i/>
-        </w:rPr>
-        <w:t>ChangeListener</w:t>
-      </w:r>
-      <w:r>
-        <w:t xml:space="preserve"> was used to allow volume changes. This utilised the </w:t>
-      </w:r>
-      <w:r>
-        <w:rPr>
-          <w:i/>
-        </w:rPr>
-        <w:t xml:space="preserve">SoundThread </w:t>
-      </w:r>
-      <w:r>
-        <w:rPr>
-          <w:i/>
-        </w:rPr>
-        <w:t xml:space="preserve">setVolume() </w:t>
-      </w:r>
-      <w:r>
-        <w:t>method.</w:t>
-      </w:r>
+      <w:pPr>
+        <w:pStyle w:val="Heading1"/>
+        <w:rPr>
+          <w:rFonts w:asciiTheme="minorHAnsi" w:hAnsiTheme="minorHAnsi" w:cstheme="minorHAnsi"/>
+          <w:b/>
+          <w:noProof/>
+          <w:color w:val="auto"/>
+          <w:u w:val="single"/>
+        </w:rPr>
+      </w:pPr>
+      <w:bookmarkStart w:id="3" w:name="_Toc501117739"/>
+      <w:r>
+        <w:rPr>
+          <w:rFonts w:asciiTheme="minorHAnsi" w:hAnsiTheme="minorHAnsi" w:cstheme="minorHAnsi"/>
+          <w:b/>
+          <w:noProof/>
+          <w:color w:val="auto"/>
+          <w:u w:val="single"/>
+        </w:rPr>
+        <w:t>Design Patterns Used</w:t>
+      </w:r>
+      <w:bookmarkEnd w:id="3"/>
     </w:p>
     <w:p/>
-    <w:p/>
-    <w:p>
-      <w:pPr>
-        <w:rPr>
-          <w:b/>
-          <w:bCs/>
-          <w:noProof/>
-        </w:rPr>
-      </w:pPr>
-    </w:p>
-    <w:p>
-      <w:pPr>
-        <w:rPr>
-          <w:b/>
-          <w:bCs/>
-          <w:noProof/>
-        </w:rPr>
-      </w:pPr>
-    </w:p>
-    <w:p>
-      <w:pPr>
-        <w:rPr>
-          <w:b/>
-          <w:bCs/>
-          <w:noProof/>
-        </w:rPr>
-      </w:pPr>
-    </w:p>
-    <w:p>
-      <w:pPr>
-        <w:rPr>
-          <w:b/>
-          <w:bCs/>
-          <w:noProof/>
-        </w:rPr>
-      </w:pPr>
-    </w:p>
-    <w:p>
-      <w:pPr>
-        <w:rPr>
-          <w:b/>
-          <w:bCs/>
-          <w:noProof/>
-        </w:rPr>
-      </w:pPr>
-    </w:p>
-    <w:p>
-      <w:pPr>
-        <w:rPr>
-          <w:b/>
-          <w:bCs/>
-          <w:noProof/>
-        </w:rPr>
-      </w:pPr>
-    </w:p>
-    <w:p>
-      <w:pPr>
-        <w:pStyle w:val="Heading1"/>
-        <w:rPr>
-          <w:rFonts w:asciiTheme="minorHAnsi" w:hAnsiTheme="minorHAnsi" w:cstheme="minorHAnsi"/>
-          <w:b/>
-          <w:noProof/>
-          <w:color w:val="auto"/>
-          <w:u w:val="single"/>
-        </w:rPr>
-      </w:pPr>
-      <w:bookmarkStart w:id="2" w:name="_Toc501060033"/>
-      <w:r>
-        <w:rPr>
-          <w:rFonts w:asciiTheme="minorHAnsi" w:hAnsiTheme="minorHAnsi" w:cstheme="minorHAnsi"/>
-          <w:b/>
-          <w:noProof/>
-          <w:color w:val="auto"/>
-          <w:u w:val="single"/>
-        </w:rPr>
-        <w:lastRenderedPageBreak/>
-        <w:t>Design Patterns Used</w:t>
-      </w:r>
-      <w:bookmarkEnd w:id="2"/>
-    </w:p>
     <w:p>
       <w:pPr>
         <w:rPr>
@@ -1648,6 +1780,13 @@
           <w:noProof/>
         </w:rPr>
       </w:pPr>
+    </w:p>
+    <w:p>
+      <w:pPr>
+        <w:rPr>
+          <w:noProof/>
+        </w:rPr>
+      </w:pPr>
       <w:r>
         <w:rPr>
           <w:noProof/>
@@ -1693,6 +1832,13 @@
         </w:rPr>
         <w:t xml:space="preserve"> synchronous for updates amongst the system.</w:t>
       </w:r>
+    </w:p>
+    <w:p>
+      <w:pPr>
+        <w:rPr>
+          <w:noProof/>
+        </w:rPr>
+      </w:pPr>
     </w:p>
     <w:p>
       <w:pPr>
@@ -1755,6 +1901,13 @@
           </wp:inline>
         </w:drawing>
       </w:r>
+    </w:p>
+    <w:p>
+      <w:pPr>
+        <w:rPr>
+          <w:noProof/>
+        </w:rPr>
+      </w:pPr>
     </w:p>
     <w:p>
       <w:pPr>
@@ -2023,6 +2176,13 @@
           <w:noProof/>
         </w:rPr>
       </w:pPr>
+    </w:p>
+    <w:p>
+      <w:pPr>
+        <w:rPr>
+          <w:noProof/>
+        </w:rPr>
+      </w:pPr>
       <w:r>
         <w:rPr>
           <w:noProof/>
@@ -2039,8 +2199,27 @@
         <w:rPr>
           <w:noProof/>
         </w:rPr>
-        <w:t xml:space="preserve"> 2009) I realised the generation would need to be multi-threaded otherwise the entire update would stutter whilst waiting for the sound to play.</w:t>
-      </w:r>
+        <w:t xml:space="preserve"> 2009)</w:t>
+      </w:r>
+      <w:r>
+        <w:rPr>
+          <w:noProof/>
+        </w:rPr>
+        <w:t>,</w:t>
+      </w:r>
+      <w:r>
+        <w:rPr>
+          <w:noProof/>
+        </w:rPr>
+        <w:t xml:space="preserve"> I realised the generation would need to be multi-threaded otherwise the entire update would stutter whilst waiting for the sound to play.</w:t>
+      </w:r>
+    </w:p>
+    <w:p>
+      <w:pPr>
+        <w:rPr>
+          <w:noProof/>
+        </w:rPr>
+      </w:pPr>
     </w:p>
     <w:p>
       <w:pPr>
@@ -2161,57 +2340,74 @@
           <w:szCs w:val="24"/>
         </w:rPr>
       </w:pPr>
-      <w:r>
+    </w:p>
+    <w:p>
+      <w:pPr>
+        <w:rPr>
+          <w:szCs w:val="24"/>
+        </w:rPr>
+      </w:pPr>
+      <w:r>
+        <w:rPr>
+          <w:szCs w:val="24"/>
+        </w:rPr>
+        <w:t xml:space="preserve">All </w:t>
+      </w:r>
+      <w:r>
+        <w:rPr>
+          <w:i/>
+          <w:szCs w:val="24"/>
+        </w:rPr>
+        <w:t>Components</w:t>
+      </w:r>
+      <w:r>
+        <w:rPr>
+          <w:szCs w:val="24"/>
+        </w:rPr>
+        <w:t xml:space="preserve"> in the circuit manipulated the power in one way or another so I decided to use the strategy design pattern to abstract this responsibility.</w:t>
+      </w:r>
+    </w:p>
+    <w:p>
+      <w:pPr>
+        <w:rPr>
+          <w:szCs w:val="24"/>
+        </w:rPr>
+      </w:pPr>
+    </w:p>
+    <w:p>
+      <w:pPr>
         <w:rPr>
           <w:sz w:val="24"/>
           <w:szCs w:val="24"/>
         </w:rPr>
-        <w:t xml:space="preserve">All </w:t>
-      </w:r>
-      <w:r>
-        <w:rPr>
-          <w:i/>
+      </w:pPr>
+      <w:r>
+        <w:rPr>
+          <w:noProof/>
           <w:sz w:val="24"/>
           <w:szCs w:val="24"/>
         </w:rPr>
-        <w:t>Components</w:t>
-      </w:r>
-      <w:r>
-        <w:rPr>
-          <w:sz w:val="24"/>
-          <w:szCs w:val="24"/>
-        </w:rPr>
-        <w:t xml:space="preserve"> in the circuit manipulated the power in one way or another so I decided to use the strategy design pattern to abstract this responsibility.</w:t>
-      </w:r>
-    </w:p>
-    <w:p>
-      <w:pPr>
-        <w:pStyle w:val="Heading1"/>
-        <w:rPr>
-          <w:rFonts w:asciiTheme="minorHAnsi" w:hAnsiTheme="minorHAnsi" w:cstheme="minorHAnsi"/>
-          <w:b/>
-          <w:color w:val="auto"/>
-          <w:u w:val="single"/>
-        </w:rPr>
-      </w:pPr>
-      <w:bookmarkStart w:id="3" w:name="_Toc501060034"/>
-      <w:r>
-        <w:rPr>
-          <w:noProof/>
-        </w:rPr>
         <w:drawing>
-          <wp:anchor distT="0" distB="0" distL="114300" distR="114300" simplePos="0" relativeHeight="251669504" behindDoc="1" locked="0" layoutInCell="1" allowOverlap="1">
+          <wp:anchor distT="0" distB="0" distL="114300" distR="114300" simplePos="0" relativeHeight="251670528" behindDoc="1" locked="0" layoutInCell="1" allowOverlap="1">
             <wp:simplePos x="0" y="0"/>
-            <wp:positionH relativeFrom="margin">
-              <wp:align>left</wp:align>
+            <wp:positionH relativeFrom="column">
+              <wp:posOffset>19050</wp:posOffset>
             </wp:positionH>
             <wp:positionV relativeFrom="paragraph">
-              <wp:posOffset>231775</wp:posOffset>
+              <wp:posOffset>22225</wp:posOffset>
             </wp:positionV>
-            <wp:extent cx="5354405" cy="4343400"/>
-            <wp:effectExtent l="0" t="0" r="0" b="0"/>
-            <wp:wrapNone/>
-            <wp:docPr id="21" name="Picture 21" descr="C:\Users\Kyle\AppData\Local\Microsoft\Windows\INetCache\Content.Word\linkedstackforcircuits.png"/>
+            <wp:extent cx="3181350" cy="2435225"/>
+            <wp:effectExtent l="19050" t="19050" r="19050" b="22225"/>
+            <wp:wrapTight wrapText="bothSides">
+              <wp:wrapPolygon edited="0">
+                <wp:start x="-129" y="-169"/>
+                <wp:lineTo x="-129" y="21628"/>
+                <wp:lineTo x="21600" y="21628"/>
+                <wp:lineTo x="21600" y="-169"/>
+                <wp:lineTo x="-129" y="-169"/>
+              </wp:wrapPolygon>
+            </wp:wrapTight>
+            <wp:docPr id="22" name="Picture 22" descr="C:\Users\Kyle\AppData\Local\Microsoft\Windows\INetCache\Content.Word\lesson null object.png"/>
             <wp:cNvGraphicFramePr>
               <a:graphicFrameLocks xmlns:a="http://schemas.openxmlformats.org/drawingml/2006/main" noChangeAspect="1"/>
             </wp:cNvGraphicFramePr>
@@ -2219,7 +2415,7 @@
               <a:graphicData uri="http://schemas.openxmlformats.org/drawingml/2006/picture">
                 <pic:pic xmlns:pic="http://schemas.openxmlformats.org/drawingml/2006/picture">
                   <pic:nvPicPr>
-                    <pic:cNvPr id="0" name="Picture 15" descr="C:\Users\Kyle\AppData\Local\Microsoft\Windows\INetCache\Content.Word\linkedstackforcircuits.png"/>
+                    <pic:cNvPr id="0" name="Picture 16" descr="C:\Users\Kyle\AppData\Local\Microsoft\Windows\INetCache\Content.Word\lesson null object.png"/>
                     <pic:cNvPicPr>
                       <a:picLocks noChangeAspect="1" noChangeArrowheads="1"/>
                     </pic:cNvPicPr>
@@ -2240,7 +2436,253 @@
                   <pic:spPr bwMode="auto">
                     <a:xfrm>
                       <a:off x="0" y="0"/>
-                      <a:ext cx="5361770" cy="4349374"/>
+                      <a:ext cx="3181350" cy="2435225"/>
+                    </a:xfrm>
+                    <a:prstGeom prst="rect">
+                      <a:avLst/>
+                    </a:prstGeom>
+                    <a:noFill/>
+                    <a:ln>
+                      <a:solidFill>
+                        <a:schemeClr val="tx1"/>
+                      </a:solidFill>
+                    </a:ln>
+                  </pic:spPr>
+                </pic:pic>
+              </a:graphicData>
+            </a:graphic>
+          </wp:anchor>
+        </w:drawing>
+      </w:r>
+      <w:r>
+        <w:rPr>
+          <w:sz w:val="24"/>
+          <w:szCs w:val="24"/>
+        </w:rPr>
+        <w:t xml:space="preserve">As </w:t>
+      </w:r>
+      <w:r>
+        <w:rPr>
+          <w:i/>
+          <w:sz w:val="24"/>
+          <w:szCs w:val="24"/>
+        </w:rPr>
+        <w:t xml:space="preserve">Tutor </w:t>
+      </w:r>
+      <w:r>
+        <w:rPr>
+          <w:sz w:val="24"/>
+          <w:szCs w:val="24"/>
+        </w:rPr>
+        <w:t xml:space="preserve">objects can have an indefinite amount of </w:t>
+      </w:r>
+      <w:r>
+        <w:rPr>
+          <w:i/>
+          <w:sz w:val="24"/>
+          <w:szCs w:val="24"/>
+        </w:rPr>
+        <w:t>Lessons</w:t>
+      </w:r>
+      <w:r>
+        <w:rPr>
+          <w:sz w:val="24"/>
+          <w:szCs w:val="24"/>
+        </w:rPr>
+        <w:t xml:space="preserve"> to loop through</w:t>
+      </w:r>
+      <w:r>
+        <w:rPr>
+          <w:sz w:val="24"/>
+          <w:szCs w:val="24"/>
+        </w:rPr>
+        <w:t xml:space="preserve"> it made sense to use the Null Object design pattern so the </w:t>
+      </w:r>
+      <w:r>
+        <w:rPr>
+          <w:i/>
+          <w:sz w:val="24"/>
+          <w:szCs w:val="24"/>
+        </w:rPr>
+        <w:t>Tutor</w:t>
+      </w:r>
+      <w:r>
+        <w:rPr>
+          <w:sz w:val="24"/>
+          <w:szCs w:val="24"/>
+        </w:rPr>
+        <w:t xml:space="preserve"> does not have to check if it is out of </w:t>
+      </w:r>
+      <w:r>
+        <w:rPr>
+          <w:i/>
+          <w:sz w:val="24"/>
+          <w:szCs w:val="24"/>
+        </w:rPr>
+        <w:t xml:space="preserve">Lessons </w:t>
+      </w:r>
+      <w:r>
+        <w:rPr>
+          <w:sz w:val="24"/>
+          <w:szCs w:val="24"/>
+        </w:rPr>
+        <w:t>each frame.</w:t>
+      </w:r>
+    </w:p>
+    <w:p>
+      <w:pPr>
+        <w:rPr>
+          <w:sz w:val="24"/>
+          <w:szCs w:val="24"/>
+        </w:rPr>
+      </w:pPr>
+    </w:p>
+    <w:p>
+      <w:pPr>
+        <w:rPr>
+          <w:sz w:val="24"/>
+          <w:szCs w:val="24"/>
+        </w:rPr>
+      </w:pPr>
+      <w:r>
+        <w:rPr>
+          <w:sz w:val="24"/>
+          <w:szCs w:val="24"/>
+        </w:rPr>
+        <w:t>I added a success sound to play after each lesson using a solution from Stack Overflow (</w:t>
+      </w:r>
+      <w:r>
+        <w:rPr>
+          <w:sz w:val="24"/>
+          <w:szCs w:val="24"/>
+        </w:rPr>
+        <w:t>pek</w:t>
+      </w:r>
+      <w:r>
+        <w:rPr>
+          <w:sz w:val="24"/>
+          <w:szCs w:val="24"/>
+        </w:rPr>
+        <w:t xml:space="preserve"> 2008).</w:t>
+      </w:r>
+    </w:p>
+    <w:p>
+      <w:pPr>
+        <w:pStyle w:val="Heading1"/>
+        <w:rPr>
+          <w:rFonts w:asciiTheme="minorHAnsi" w:hAnsiTheme="minorHAnsi" w:cstheme="minorHAnsi"/>
+          <w:b/>
+          <w:color w:val="auto"/>
+          <w:u w:val="single"/>
+        </w:rPr>
+      </w:pPr>
+    </w:p>
+    <w:p>
+      <w:pPr>
+        <w:pStyle w:val="Heading1"/>
+        <w:rPr>
+          <w:rFonts w:asciiTheme="minorHAnsi" w:hAnsiTheme="minorHAnsi" w:cstheme="minorHAnsi"/>
+          <w:b/>
+          <w:color w:val="auto"/>
+          <w:u w:val="single"/>
+        </w:rPr>
+      </w:pPr>
+    </w:p>
+    <w:p/>
+    <w:p>
+      <w:pPr>
+        <w:pStyle w:val="Heading1"/>
+        <w:rPr>
+          <w:rFonts w:asciiTheme="minorHAnsi" w:hAnsiTheme="minorHAnsi" w:cstheme="minorHAnsi"/>
+          <w:b/>
+          <w:color w:val="auto"/>
+          <w:u w:val="single"/>
+        </w:rPr>
+      </w:pPr>
+    </w:p>
+    <w:p/>
+    <w:p/>
+    <w:p/>
+    <w:p/>
+    <w:p>
+      <w:pPr>
+        <w:pStyle w:val="Heading1"/>
+        <w:rPr>
+          <w:rFonts w:asciiTheme="minorHAnsi" w:hAnsiTheme="minorHAnsi" w:cstheme="minorHAnsi"/>
+          <w:b/>
+          <w:color w:val="auto"/>
+          <w:u w:val="single"/>
+        </w:rPr>
+      </w:pPr>
+      <w:bookmarkStart w:id="4" w:name="_Toc501117740"/>
+      <w:r>
+        <w:rPr>
+          <w:rFonts w:asciiTheme="minorHAnsi" w:hAnsiTheme="minorHAnsi" w:cstheme="minorHAnsi"/>
+          <w:b/>
+          <w:color w:val="auto"/>
+          <w:u w:val="single"/>
+        </w:rPr>
+        <w:lastRenderedPageBreak/>
+        <w:t>O</w:t>
+      </w:r>
+      <w:r>
+        <w:rPr>
+          <w:rFonts w:asciiTheme="minorHAnsi" w:hAnsiTheme="minorHAnsi" w:cstheme="minorHAnsi"/>
+          <w:b/>
+          <w:color w:val="auto"/>
+          <w:u w:val="single"/>
+        </w:rPr>
+        <w:t>ther Solutions</w:t>
+      </w:r>
+      <w:bookmarkEnd w:id="4"/>
+    </w:p>
+    <w:p>
+      <w:r>
+        <w:rPr>
+          <w:noProof/>
+        </w:rPr>
+        <w:drawing>
+          <wp:anchor distT="0" distB="0" distL="114300" distR="114300" simplePos="0" relativeHeight="251669504" behindDoc="1" locked="0" layoutInCell="1" allowOverlap="1">
+            <wp:simplePos x="0" y="0"/>
+            <wp:positionH relativeFrom="margin">
+              <wp:align>left</wp:align>
+            </wp:positionH>
+            <wp:positionV relativeFrom="paragraph">
+              <wp:posOffset>116840</wp:posOffset>
+            </wp:positionV>
+            <wp:extent cx="5354405" cy="4343400"/>
+            <wp:effectExtent l="0" t="0" r="0" b="0"/>
+            <wp:wrapNone/>
+            <wp:docPr id="21" name="Picture 21" descr="C:\Users\Kyle\AppData\Local\Microsoft\Windows\INetCache\Content.Word\linkedstackforcircuits.png"/>
+            <wp:cNvGraphicFramePr>
+              <a:graphicFrameLocks xmlns:a="http://schemas.openxmlformats.org/drawingml/2006/main" noChangeAspect="1"/>
+            </wp:cNvGraphicFramePr>
+            <a:graphic xmlns:a="http://schemas.openxmlformats.org/drawingml/2006/main">
+              <a:graphicData uri="http://schemas.openxmlformats.org/drawingml/2006/picture">
+                <pic:pic xmlns:pic="http://schemas.openxmlformats.org/drawingml/2006/picture">
+                  <pic:nvPicPr>
+                    <pic:cNvPr id="0" name="Picture 15" descr="C:\Users\Kyle\AppData\Local\Microsoft\Windows\INetCache\Content.Word\linkedstackforcircuits.png"/>
+                    <pic:cNvPicPr>
+                      <a:picLocks noChangeAspect="1" noChangeArrowheads="1"/>
+                    </pic:cNvPicPr>
+                  </pic:nvPicPr>
+                  <pic:blipFill>
+                    <a:blip r:embed="rId16">
+                      <a:extLst>
+                        <a:ext uri="{28A0092B-C50C-407E-A947-70E740481C1C}">
+                          <a14:useLocalDpi xmlns:a14="http://schemas.microsoft.com/office/drawing/2010/main" val="0"/>
+                        </a:ext>
+                      </a:extLst>
+                    </a:blip>
+                    <a:srcRect/>
+                    <a:stretch>
+                      <a:fillRect/>
+                    </a:stretch>
+                  </pic:blipFill>
+                  <pic:spPr bwMode="auto">
+                    <a:xfrm>
+                      <a:off x="0" y="0"/>
+                      <a:ext cx="5354405" cy="4343400"/>
                     </a:xfrm>
                     <a:prstGeom prst="rect">
                       <a:avLst/>
@@ -2262,27 +2704,7 @@
           </wp:anchor>
         </w:drawing>
       </w:r>
-      <w:r>
-        <w:rPr>
-          <w:rFonts w:asciiTheme="minorHAnsi" w:hAnsiTheme="minorHAnsi" w:cstheme="minorHAnsi"/>
-          <w:b/>
-          <w:color w:val="auto"/>
-          <w:u w:val="single"/>
-        </w:rPr>
-        <w:t>O</w:t>
-      </w:r>
-      <w:r>
-        <w:rPr>
-          <w:rFonts w:asciiTheme="minorHAnsi" w:hAnsiTheme="minorHAnsi" w:cstheme="minorHAnsi"/>
-          <w:b/>
-          <w:color w:val="auto"/>
-          <w:u w:val="single"/>
-        </w:rPr>
-        <w:t>ther Solutions</w:t>
-      </w:r>
-      <w:bookmarkEnd w:id="3"/>
     </w:p>
-    <w:p/>
     <w:p>
       <w:pPr>
         <w:ind w:left="4320" w:firstLine="720"/>
@@ -2439,12 +2861,24 @@
     <w:p/>
     <w:p/>
     <w:p/>
+    <w:p/>
+    <w:p/>
+    <w:p/>
+    <w:p/>
+    <w:p/>
+    <w:p/>
+    <w:p/>
+    <w:p/>
+    <w:p/>
+    <w:p/>
+    <w:p/>
+    <w:p/>
+    <w:p/>
     <w:p>
       <w:r>
         <w:rPr>
           <w:noProof/>
         </w:rPr>
-        <w:lastRenderedPageBreak/>
         <w:drawing>
           <wp:anchor distT="0" distB="0" distL="114300" distR="114300" simplePos="0" relativeHeight="251668480" behindDoc="0" locked="0" layoutInCell="1" allowOverlap="1">
             <wp:simplePos x="0" y="0"/>
@@ -2471,7 +2905,7 @@
                     </pic:cNvPicPr>
                   </pic:nvPicPr>
                   <pic:blipFill>
-                    <a:blip r:embed="rId16">
+                    <a:blip r:embed="rId17">
                       <a:extLst>
                         <a:ext uri="{28A0092B-C50C-407E-A947-70E740481C1C}">
                           <a14:useLocalDpi xmlns:a14="http://schemas.microsoft.com/office/drawing/2010/main" val="0"/>
@@ -2560,7 +2994,7 @@
           <w:u w:val="single"/>
         </w:rPr>
       </w:pPr>
-      <w:bookmarkStart w:id="4" w:name="_Toc501060035"/>
+      <w:bookmarkStart w:id="5" w:name="_Toc501117741"/>
       <w:r>
         <w:rPr>
           <w:rFonts w:asciiTheme="minorHAnsi" w:hAnsiTheme="minorHAnsi" w:cstheme="minorHAnsi"/>
@@ -2568,6 +3002,7 @@
           <w:color w:val="auto"/>
           <w:u w:val="single"/>
         </w:rPr>
+        <w:lastRenderedPageBreak/>
         <w:t>Limitation</w:t>
       </w:r>
       <w:r>
@@ -2588,90 +3023,344 @@
         </w:rPr>
         <w:t xml:space="preserve"> of the Game</w:t>
       </w:r>
-      <w:bookmarkEnd w:id="4"/>
+      <w:bookmarkEnd w:id="5"/>
+    </w:p>
+    <w:p/>
+    <w:p>
+      <w:r>
+        <w:t xml:space="preserve">The sandbox does not allow </w:t>
+      </w:r>
+      <w:r>
+        <w:t xml:space="preserve">for parallel circuits which would be possible with a real life set of components. I felt implementation of this was not needed as, according to </w:t>
+      </w:r>
+      <w:r>
+        <w:t>STEM Learning Limited</w:t>
+      </w:r>
+      <w:r>
+        <w:t xml:space="preserve"> (2016), primary school science focusses on </w:t>
+      </w:r>
+      <w:r>
+        <w:t>how changing elements in a single series circuit can cause other changes</w:t>
+      </w:r>
+      <w:r>
+        <w:t xml:space="preserve"> for example “</w:t>
+      </w:r>
+      <w:r>
+        <w:t>the brightness of bulbs, the loudness of buzzers and the on/off position of switches</w:t>
+      </w:r>
+      <w:r>
+        <w:t>”</w:t>
+      </w:r>
+      <w:r>
+        <w:t xml:space="preserve"> (STEM 2016</w:t>
+      </w:r>
+      <w:r>
+        <w:t>,</w:t>
+      </w:r>
+      <w:r>
+        <w:t xml:space="preserve"> para</w:t>
+      </w:r>
+      <w:r>
+        <w:t>.</w:t>
+      </w:r>
+      <w:r>
+        <w:t xml:space="preserve"> 1</w:t>
+      </w:r>
+      <w:r>
+        <w:t>)</w:t>
+      </w:r>
+      <w:r>
+        <w:t>.</w:t>
+      </w:r>
+    </w:p>
+    <w:p/>
+    <w:p>
+      <w:r>
+        <w:t xml:space="preserve">The circuits are not accurately simulated as current, voltage and resistance </w:t>
+      </w:r>
+      <w:r>
+        <w:t>are</w:t>
+      </w:r>
+      <w:r>
+        <w:t xml:space="preserve"> not </w:t>
+      </w:r>
+      <w:r>
+        <w:t>considered</w:t>
+      </w:r>
+      <w:r>
+        <w:t xml:space="preserve">. This does not affect the usage of the game as a learning tool because it can still model changes in a circuit </w:t>
+      </w:r>
+      <w:r>
+        <w:t>not unlike the effects on a real circuit</w:t>
+      </w:r>
+      <w:r>
+        <w:t>.</w:t>
+      </w:r>
     </w:p>
     <w:p>
-      <w:r>
-        <w:t xml:space="preserve">The sandbox does not allow </w:t>
-      </w:r>
-      <w:r>
-        <w:t xml:space="preserve">for parallel circuits which would be possible with a real life set of components. I felt implementation of this was not needed as, according to </w:t>
-      </w:r>
-      <w:r>
-        <w:t>STEM Learning Limited</w:t>
-      </w:r>
-      <w:r>
-        <w:t xml:space="preserve"> (2016), primary school science focusses on </w:t>
-      </w:r>
-      <w:r>
-        <w:t>how changing elements in a single series circuit can cause other changes</w:t>
-      </w:r>
-      <w:r>
-        <w:t xml:space="preserve"> for example “</w:t>
-      </w:r>
-      <w:r>
-        <w:t>the brightness of bulbs, the loudness of buzzers and the on/off position of switches</w:t>
-      </w:r>
-      <w:r>
-        <w:t>”</w:t>
-      </w:r>
-      <w:r>
-        <w:t xml:space="preserve"> (STEM 2016</w:t>
-      </w:r>
-      <w:r>
-        <w:t>,</w:t>
-      </w:r>
-      <w:r>
-        <w:t xml:space="preserve"> para</w:t>
-      </w:r>
-      <w:r>
+      <w:pPr>
+        <w:pStyle w:val="Heading1"/>
+        <w:rPr>
+          <w:rFonts w:asciiTheme="minorHAnsi" w:hAnsiTheme="minorHAnsi" w:cstheme="minorHAnsi"/>
+          <w:b/>
+          <w:color w:val="auto"/>
+          <w:u w:val="single"/>
+        </w:rPr>
+      </w:pPr>
+      <w:bookmarkStart w:id="6" w:name="_Toc501117742"/>
+      <w:r>
+        <w:rPr>
+          <w:rFonts w:asciiTheme="minorHAnsi" w:hAnsiTheme="minorHAnsi" w:cstheme="minorHAnsi"/>
+          <w:b/>
+          <w:color w:val="auto"/>
+          <w:u w:val="single"/>
+        </w:rPr>
+        <w:t>Bibliography</w:t>
+      </w:r>
+      <w:bookmarkEnd w:id="6"/>
+    </w:p>
+    <w:p/>
+    <w:p>
+      <w:r>
+        <w:t>dotPDN LLC</w:t>
+      </w:r>
+      <w:r>
+        <w:t xml:space="preserve">. </w:t>
+      </w:r>
+      <w:r>
+        <w:t>(</w:t>
+      </w:r>
+      <w:r>
+        <w:t>2017</w:t>
+      </w:r>
+      <w:r>
+        <w:t>).</w:t>
+      </w:r>
+      <w:r>
+        <w:t xml:space="preserve"> </w:t>
+      </w:r>
+      <w:r>
+        <w:rPr>
+          <w:i/>
+        </w:rPr>
+        <w:t>p</w:t>
+      </w:r>
+      <w:r>
+        <w:rPr>
+          <w:i/>
+        </w:rPr>
+        <w:t>aint.net</w:t>
+      </w:r>
+      <w:r>
+        <w:rPr>
+          <w:i/>
+        </w:rPr>
         <w:t>.</w:t>
       </w:r>
       <w:r>
-        <w:t xml:space="preserve"> 1</w:t>
-      </w:r>
-      <w:r>
-        <w:t>)</w:t>
-      </w:r>
-      <w:r>
-        <w:t>.</w:t>
+        <w:rPr>
+          <w:i/>
+        </w:rPr>
+        <w:t xml:space="preserve"> </w:t>
+      </w:r>
+      <w:r>
+        <w:t>Retrieved 24</w:t>
+      </w:r>
+      <w:r>
+        <w:t>th</w:t>
+      </w:r>
+      <w:r>
+        <w:t xml:space="preserve"> July 2017</w:t>
+      </w:r>
+      <w:r>
+        <w:t xml:space="preserve">, from </w:t>
+      </w:r>
+      <w:r>
+        <w:t>https://www.getpaint.net/index.html</w:t>
       </w:r>
     </w:p>
     <w:p>
       <w:r>
-        <w:t xml:space="preserve">The circuits are not accurately simulated as current, voltage and resistance </w:t>
-      </w:r>
-      <w:r>
-        <w:t>are</w:t>
-      </w:r>
-      <w:r>
-        <w:t xml:space="preserve"> not </w:t>
-      </w:r>
-      <w:r>
-        <w:t>considered</w:t>
-      </w:r>
-      <w:r>
-        <w:t xml:space="preserve">. This does not affect the usage of the game as a learning tool because it can still model changes in a circuit </w:t>
-      </w:r>
-      <w:r>
-        <w:t>not unlike the effects on a real circuit</w:t>
-      </w:r>
-      <w:bookmarkStart w:id="5" w:name="_GoBack"/>
-      <w:bookmarkEnd w:id="5"/>
-      <w:r>
+        <w:t>Cavanagh, T</w:t>
+      </w:r>
+      <w:r>
+        <w:t xml:space="preserve"> (2015).</w:t>
+      </w:r>
+      <w:r>
+        <w:t xml:space="preserve"> </w:t>
+      </w:r>
+      <w:r>
+        <w:rPr>
+          <w:i/>
+        </w:rPr>
+        <w:t>Bosca Ceoil</w:t>
+      </w:r>
+      <w:r>
+        <w:rPr>
+          <w:i/>
+        </w:rPr>
         <w:t>.</w:t>
+      </w:r>
+      <w:r>
+        <w:rPr>
+          <w:i/>
+        </w:rPr>
+        <w:t xml:space="preserve"> </w:t>
+      </w:r>
+      <w:r>
+        <w:t>Retrieved 28</w:t>
+      </w:r>
+      <w:r>
+        <w:t>th</w:t>
+      </w:r>
+      <w:r>
+        <w:t xml:space="preserve"> August 2017</w:t>
+      </w:r>
+      <w:r>
+        <w:t xml:space="preserve">, from </w:t>
+      </w:r>
+      <w:hyperlink r:id="rId18" w:history="1">
+        <w:r>
+          <w:rPr>
+            <w:rStyle w:val="Hyperlink"/>
+          </w:rPr>
+          <w:t>http://boscaceoil.net/</w:t>
+        </w:r>
+      </w:hyperlink>
+    </w:p>
+    <w:p>
+      <w:pPr>
+        <w:ind w:left="720" w:hanging="720"/>
+        <w:rPr>
+          <w:noProof/>
+        </w:rPr>
+      </w:pPr>
+      <w:r>
+        <w:rPr>
+          <w:noProof/>
+        </w:rPr>
+        <w:t>tangens</w:t>
+      </w:r>
+      <w:r>
+        <w:rPr>
+          <w:noProof/>
+        </w:rPr>
+        <w:t xml:space="preserve"> (2009).</w:t>
+      </w:r>
+      <w:r>
+        <w:rPr>
+          <w:noProof/>
+        </w:rPr>
+        <w:t xml:space="preserve"> Java generating sound</w:t>
+      </w:r>
+      <w:r>
+        <w:rPr>
+          <w:noProof/>
+        </w:rPr>
+        <w:t>.</w:t>
+      </w:r>
+      <w:r>
+        <w:rPr>
+          <w:noProof/>
+        </w:rPr>
+        <w:t xml:space="preserve"> </w:t>
+      </w:r>
+      <w:r>
+        <w:rPr>
+          <w:noProof/>
+        </w:rPr>
+        <w:t>Retrieved 14</w:t>
+      </w:r>
+      <w:r>
+        <w:rPr>
+          <w:noProof/>
+        </w:rPr>
+        <w:t>th</w:t>
+      </w:r>
+      <w:r>
+        <w:rPr>
+          <w:noProof/>
+        </w:rPr>
+        <w:t xml:space="preserve"> December 2017, from </w:t>
+      </w:r>
+      <w:r>
+        <w:rPr>
+          <w:noProof/>
+        </w:rPr>
+        <w:t>h</w:t>
+      </w:r>
+      <w:r>
+        <w:rPr>
+          <w:noProof/>
+        </w:rPr>
+        <w:t>ttps://stackoverflow.com/questions/1932490/java-generating-sound/1932537#1932537</w:t>
+      </w:r>
+    </w:p>
+    <w:p>
+      <w:pPr>
+        <w:ind w:left="720" w:hanging="720"/>
+      </w:pPr>
+      <w:r>
+        <w:t xml:space="preserve">pek </w:t>
+      </w:r>
+      <w:r>
+        <w:t>(</w:t>
+      </w:r>
+      <w:r>
+        <w:t>2008)</w:t>
+      </w:r>
+      <w:r>
+        <w:t>.</w:t>
+      </w:r>
+      <w:r>
+        <w:t xml:space="preserve"> How can I play sound in Java?. </w:t>
+      </w:r>
+      <w:r>
+        <w:t xml:space="preserve">Retrieved 8th December 2017, from </w:t>
+      </w:r>
+      <w:r>
+        <w:t>https://stackoverflow.com/questions/26305/how-can-i-play-sound-in-java</w:t>
+      </w:r>
+    </w:p>
+    <w:p>
+      <w:pPr>
+        <w:ind w:left="720" w:hanging="720"/>
+      </w:pPr>
+      <w:r>
+        <w:t>STEM Learning Limited.</w:t>
+      </w:r>
+      <w:r>
+        <w:t xml:space="preserve"> </w:t>
+      </w:r>
+      <w:r>
+        <w:t>(</w:t>
+      </w:r>
+      <w:r>
+        <w:t>2016</w:t>
+      </w:r>
+      <w:r>
+        <w:t xml:space="preserve">) </w:t>
+      </w:r>
+      <w:r>
+        <w:t>Year 6: Electricity</w:t>
+      </w:r>
+      <w:r>
+        <w:t xml:space="preserve">. Retrieved 1st December 2017, from </w:t>
+      </w:r>
+      <w:r>
+        <w:t>https://www.stem.org.uk/resources/community/collection/12390/year-6-electricity</w:t>
       </w:r>
     </w:p>
     <w:p/>
     <w:p/>
     <w:p/>
     <w:sectPr>
-      <w:headerReference w:type="even" r:id="rId17"/>
-      <w:headerReference w:type="default" r:id="rId18"/>
-      <w:footerReference w:type="even" r:id="rId19"/>
-      <w:footerReference w:type="default" r:id="rId20"/>
-      <w:headerReference w:type="first" r:id="rId21"/>
-      <w:footerReference w:type="first" r:id="rId22"/>
+      <w:headerReference w:type="even" r:id="rId19"/>
+      <w:headerReference w:type="default" r:id="rId20"/>
+      <w:footerReference w:type="even" r:id="rId21"/>
+      <w:footerReference w:type="default" r:id="rId22"/>
+      <w:headerReference w:type="first" r:id="rId23"/>
+      <w:footerReference w:type="first" r:id="rId24"/>
       <w:pgSz w:w="11906" w:h="16838"/>
       <w:pgMar w:top="1440" w:right="1440" w:bottom="1440" w:left="1440" w:header="708" w:footer="708" w:gutter="0"/>
       <w:pgNumType w:start="0"/>
@@ -2687,9 +3376,6 @@
 <w:endnotes xmlns:wpc="http://schemas.microsoft.com/office/word/2010/wordprocessingCanvas" xmlns:cx="http://schemas.microsoft.com/office/drawing/2014/chartex" xmlns:cx1="http://schemas.microsoft.com/office/drawing/2015/9/8/chartex" xmlns:cx2="http://schemas.microsoft.com/office/drawing/2015/10/21/chartex" xmlns:cx3="http://schemas.microsoft.com/office/drawing/2016/5/9/chartex" xmlns:cx4="http://schemas.microsoft.com/office/drawing/2016/5/10/chartex" xmlns:cx5="http://schemas.microsoft.com/office/drawing/2016/5/11/chartex" xmlns:cx6="http://schemas.microsoft.com/office/drawing/2016/5/12/chartex" xmlns:cx7="http://schemas.microsoft.com/office/drawing/2016/5/13/chartex" xmlns:cx8="http://schemas.microsoft.com/office/drawing/2016/5/14/chartex" xmlns:mc="http://schemas.openxmlformats.org/markup-compatibility/2006" xmlns:aink="http://schemas.microsoft.com/office/drawing/2016/ink" xmlns:am3d="http://schemas.microsoft.com/office/drawing/2017/model3d" xmlns:o="urn:schemas-microsoft-com:office:office" xmlns:r="http://schemas.openxmlformats.org/officeDocument/2006/relationships" xmlns:m="http://schemas.openxmlformats.org/officeDocument/2006/math" xmlns:v="urn:schemas-microsoft-com:vml" xmlns:wp14="http://schemas.microsoft.com/office/word/2010/wordprocessingDrawing" xmlns:wp="http://schemas.openxmlformats.org/drawingml/2006/wordprocessingDrawing" xmlns:w10="urn:schemas-microsoft-com:office:word" xmlns:w="http://schemas.openxmlformats.org/wordprocessingml/2006/main" xmlns:w14="http://schemas.microsoft.com/office/word/2010/wordml" xmlns:w15="http://schemas.microsoft.com/office/word/2012/wordml" xmlns:w16se="http://schemas.microsoft.com/office/word/2015/wordml/symex" xmlns:wpg="http://schemas.microsoft.com/office/word/2010/wordprocessingGroup" xmlns:wpi="http://schemas.microsoft.com/office/word/2010/wordprocessingInk" xmlns:wne="http://schemas.microsoft.com/office/word/2006/wordml" xmlns:wps="http://schemas.microsoft.com/office/word/2010/wordprocessingShape" mc:Ignorable="w14 w15 w16se wp14">
   <w:endnote w:type="separator" w:id="-1">
     <w:p>
-      <w:pPr>
-        <w:spacing w:after="0" w:line="240" w:lineRule="auto"/>
-      </w:pPr>
       <w:r>
         <w:separator/>
       </w:r>
@@ -2697,9 +3383,6 @@
   </w:endnote>
   <w:endnote w:type="continuationSeparator" w:id="0">
     <w:p>
-      <w:pPr>
-        <w:spacing w:after="0" w:line="240" w:lineRule="auto"/>
-      </w:pPr>
       <w:r>
         <w:continuationSeparator/>
       </w:r>
@@ -2752,7 +3435,7 @@
           <w:rPr>
             <w:noProof/>
           </w:rPr>
-          <w:t>4</w:t>
+          <w:t>5</w:t>
         </w:r>
         <w:r>
           <w:rPr>
@@ -2785,9 +3468,6 @@
 <w:footnotes xmlns:wpc="http://schemas.microsoft.com/office/word/2010/wordprocessingCanvas" xmlns:cx="http://schemas.microsoft.com/office/drawing/2014/chartex" xmlns:cx1="http://schemas.microsoft.com/office/drawing/2015/9/8/chartex" xmlns:cx2="http://schemas.microsoft.com/office/drawing/2015/10/21/chartex" xmlns:cx3="http://schemas.microsoft.com/office/drawing/2016/5/9/chartex" xmlns:cx4="http://schemas.microsoft.com/office/drawing/2016/5/10/chartex" xmlns:cx5="http://schemas.microsoft.com/office/drawing/2016/5/11/chartex" xmlns:cx6="http://schemas.microsoft.com/office/drawing/2016/5/12/chartex" xmlns:cx7="http://schemas.microsoft.com/office/drawing/2016/5/13/chartex" xmlns:cx8="http://schemas.microsoft.com/office/drawing/2016/5/14/chartex" xmlns:mc="http://schemas.openxmlformats.org/markup-compatibility/2006" xmlns:aink="http://schemas.microsoft.com/office/drawing/2016/ink" xmlns:am3d="http://schemas.microsoft.com/office/drawing/2017/model3d" xmlns:o="urn:schemas-microsoft-com:office:office" xmlns:r="http://schemas.openxmlformats.org/officeDocument/2006/relationships" xmlns:m="http://schemas.openxmlformats.org/officeDocument/2006/math" xmlns:v="urn:schemas-microsoft-com:vml" xmlns:wp14="http://schemas.microsoft.com/office/word/2010/wordprocessingDrawing" xmlns:wp="http://schemas.openxmlformats.org/drawingml/2006/wordprocessingDrawing" xmlns:w10="urn:schemas-microsoft-com:office:word" xmlns:w="http://schemas.openxmlformats.org/wordprocessingml/2006/main" xmlns:w14="http://schemas.microsoft.com/office/word/2010/wordml" xmlns:w15="http://schemas.microsoft.com/office/word/2012/wordml" xmlns:w16se="http://schemas.microsoft.com/office/word/2015/wordml/symex" xmlns:wpg="http://schemas.microsoft.com/office/word/2010/wordprocessingGroup" xmlns:wpi="http://schemas.microsoft.com/office/word/2010/wordprocessingInk" xmlns:wne="http://schemas.microsoft.com/office/word/2006/wordml" xmlns:wps="http://schemas.microsoft.com/office/word/2010/wordprocessingShape" mc:Ignorable="w14 w15 w16se wp14">
   <w:footnote w:type="separator" w:id="-1">
     <w:p>
-      <w:pPr>
-        <w:spacing w:after="0" w:line="240" w:lineRule="auto"/>
-      </w:pPr>
       <w:r>
         <w:separator/>
       </w:r>
@@ -2795,9 +3475,6 @@
   </w:footnote>
   <w:footnote w:type="continuationSeparator" w:id="0">
     <w:p>
-      <w:pPr>
-        <w:spacing w:after="0" w:line="240" w:lineRule="auto"/>
-      </w:pPr>
       <w:r>
         <w:continuationSeparator/>
       </w:r>
@@ -3237,6 +3914,119 @@
     </w:lvl>
   </w:abstractNum>
   <w:abstractNum w:abstractNumId="4" w15:restartNumberingAfterBreak="0">
+    <w:nsid w:val="1C5E7E11"/>
+    <w:multiLevelType w:val="hybridMultilevel"/>
+    <w:tmpl w:val="4EE41470"/>
+    <w:lvl w:ilvl="0" w:tplc="08090001">
+      <w:start w:val="1"/>
+      <w:numFmt w:val="bullet"/>
+      <w:lvlText w:val=""/>
+      <w:lvlJc w:val="left"/>
+      <w:pPr>
+        <w:ind w:left="720" w:hanging="360"/>
+      </w:pPr>
+      <w:rPr>
+        <w:rFonts w:ascii="Symbol" w:hAnsi="Symbol" w:hint="default"/>
+      </w:rPr>
+    </w:lvl>
+    <w:lvl w:ilvl="1" w:tplc="08090003" w:tentative="1">
+      <w:start w:val="1"/>
+      <w:numFmt w:val="bullet"/>
+      <w:lvlText w:val="o"/>
+      <w:lvlJc w:val="left"/>
+      <w:pPr>
+        <w:ind w:left="1440" w:hanging="360"/>
+      </w:pPr>
+      <w:rPr>
+        <w:rFonts w:ascii="Courier New" w:hAnsi="Courier New" w:cs="Courier New" w:hint="default"/>
+      </w:rPr>
+    </w:lvl>
+    <w:lvl w:ilvl="2" w:tplc="08090005" w:tentative="1">
+      <w:start w:val="1"/>
+      <w:numFmt w:val="bullet"/>
+      <w:lvlText w:val=""/>
+      <w:lvlJc w:val="left"/>
+      <w:pPr>
+        <w:ind w:left="2160" w:hanging="360"/>
+      </w:pPr>
+      <w:rPr>
+        <w:rFonts w:ascii="Wingdings" w:hAnsi="Wingdings" w:hint="default"/>
+      </w:rPr>
+    </w:lvl>
+    <w:lvl w:ilvl="3" w:tplc="08090001" w:tentative="1">
+      <w:start w:val="1"/>
+      <w:numFmt w:val="bullet"/>
+      <w:lvlText w:val=""/>
+      <w:lvlJc w:val="left"/>
+      <w:pPr>
+        <w:ind w:left="2880" w:hanging="360"/>
+      </w:pPr>
+      <w:rPr>
+        <w:rFonts w:ascii="Symbol" w:hAnsi="Symbol" w:hint="default"/>
+      </w:rPr>
+    </w:lvl>
+    <w:lvl w:ilvl="4" w:tplc="08090003" w:tentative="1">
+      <w:start w:val="1"/>
+      <w:numFmt w:val="bullet"/>
+      <w:lvlText w:val="o"/>
+      <w:lvlJc w:val="left"/>
+      <w:pPr>
+        <w:ind w:left="3600" w:hanging="360"/>
+      </w:pPr>
+      <w:rPr>
+        <w:rFonts w:ascii="Courier New" w:hAnsi="Courier New" w:cs="Courier New" w:hint="default"/>
+      </w:rPr>
+    </w:lvl>
+    <w:lvl w:ilvl="5" w:tplc="08090005" w:tentative="1">
+      <w:start w:val="1"/>
+      <w:numFmt w:val="bullet"/>
+      <w:lvlText w:val=""/>
+      <w:lvlJc w:val="left"/>
+      <w:pPr>
+        <w:ind w:left="4320" w:hanging="360"/>
+      </w:pPr>
+      <w:rPr>
+        <w:rFonts w:ascii="Wingdings" w:hAnsi="Wingdings" w:hint="default"/>
+      </w:rPr>
+    </w:lvl>
+    <w:lvl w:ilvl="6" w:tplc="08090001" w:tentative="1">
+      <w:start w:val="1"/>
+      <w:numFmt w:val="bullet"/>
+      <w:lvlText w:val=""/>
+      <w:lvlJc w:val="left"/>
+      <w:pPr>
+        <w:ind w:left="5040" w:hanging="360"/>
+      </w:pPr>
+      <w:rPr>
+        <w:rFonts w:ascii="Symbol" w:hAnsi="Symbol" w:hint="default"/>
+      </w:rPr>
+    </w:lvl>
+    <w:lvl w:ilvl="7" w:tplc="08090003" w:tentative="1">
+      <w:start w:val="1"/>
+      <w:numFmt w:val="bullet"/>
+      <w:lvlText w:val="o"/>
+      <w:lvlJc w:val="left"/>
+      <w:pPr>
+        <w:ind w:left="5760" w:hanging="360"/>
+      </w:pPr>
+      <w:rPr>
+        <w:rFonts w:ascii="Courier New" w:hAnsi="Courier New" w:cs="Courier New" w:hint="default"/>
+      </w:rPr>
+    </w:lvl>
+    <w:lvl w:ilvl="8" w:tplc="08090005" w:tentative="1">
+      <w:start w:val="1"/>
+      <w:numFmt w:val="bullet"/>
+      <w:lvlText w:val=""/>
+      <w:lvlJc w:val="left"/>
+      <w:pPr>
+        <w:ind w:left="6480" w:hanging="360"/>
+      </w:pPr>
+      <w:rPr>
+        <w:rFonts w:ascii="Wingdings" w:hAnsi="Wingdings" w:hint="default"/>
+      </w:rPr>
+    </w:lvl>
+  </w:abstractNum>
+  <w:abstractNum w:abstractNumId="5" w15:restartNumberingAfterBreak="0">
     <w:nsid w:val="3B240B51"/>
     <w:multiLevelType w:val="hybridMultilevel"/>
     <w:tmpl w:val="70C263DE"/>
@@ -3322,7 +4112,7 @@
       </w:pPr>
     </w:lvl>
   </w:abstractNum>
-  <w:abstractNum w:abstractNumId="5" w15:restartNumberingAfterBreak="0">
+  <w:abstractNum w:abstractNumId="6" w15:restartNumberingAfterBreak="0">
     <w:nsid w:val="4C687C6D"/>
     <w:multiLevelType w:val="hybridMultilevel"/>
     <w:tmpl w:val="70C263DE"/>
@@ -3408,7 +4198,7 @@
       </w:pPr>
     </w:lvl>
   </w:abstractNum>
-  <w:abstractNum w:abstractNumId="6" w15:restartNumberingAfterBreak="0">
+  <w:abstractNum w:abstractNumId="7" w15:restartNumberingAfterBreak="0">
     <w:nsid w:val="4F20381A"/>
     <w:multiLevelType w:val="hybridMultilevel"/>
     <w:tmpl w:val="DE561AA8"/>
@@ -3494,7 +4284,7 @@
       </w:pPr>
     </w:lvl>
   </w:abstractNum>
-  <w:abstractNum w:abstractNumId="7" w15:restartNumberingAfterBreak="0">
+  <w:abstractNum w:abstractNumId="8" w15:restartNumberingAfterBreak="0">
     <w:nsid w:val="57284F9C"/>
     <w:multiLevelType w:val="hybridMultilevel"/>
     <w:tmpl w:val="A06607DC"/>
@@ -3607,7 +4397,7 @@
       </w:rPr>
     </w:lvl>
   </w:abstractNum>
-  <w:abstractNum w:abstractNumId="8" w15:restartNumberingAfterBreak="0">
+  <w:abstractNum w:abstractNumId="9" w15:restartNumberingAfterBreak="0">
     <w:nsid w:val="59281A96"/>
     <w:multiLevelType w:val="hybridMultilevel"/>
     <w:tmpl w:val="70C263DE"/>
@@ -3693,7 +4483,7 @@
       </w:pPr>
     </w:lvl>
   </w:abstractNum>
-  <w:abstractNum w:abstractNumId="9" w15:restartNumberingAfterBreak="0">
+  <w:abstractNum w:abstractNumId="10" w15:restartNumberingAfterBreak="0">
     <w:nsid w:val="5A29227E"/>
     <w:multiLevelType w:val="hybridMultilevel"/>
     <w:tmpl w:val="70C263DE"/>
@@ -3779,7 +4569,7 @@
       </w:pPr>
     </w:lvl>
   </w:abstractNum>
-  <w:abstractNum w:abstractNumId="10" w15:restartNumberingAfterBreak="0">
+  <w:abstractNum w:abstractNumId="11" w15:restartNumberingAfterBreak="0">
     <w:nsid w:val="62E65856"/>
     <w:multiLevelType w:val="hybridMultilevel"/>
     <w:tmpl w:val="70C263DE"/>
@@ -3865,7 +4655,7 @@
       </w:pPr>
     </w:lvl>
   </w:abstractNum>
-  <w:abstractNum w:abstractNumId="11" w15:restartNumberingAfterBreak="0">
+  <w:abstractNum w:abstractNumId="12" w15:restartNumberingAfterBreak="0">
     <w:nsid w:val="689979AC"/>
     <w:multiLevelType w:val="hybridMultilevel"/>
     <w:tmpl w:val="70C263DE"/>
@@ -3951,7 +4741,7 @@
       </w:pPr>
     </w:lvl>
   </w:abstractNum>
-  <w:abstractNum w:abstractNumId="12" w15:restartNumberingAfterBreak="0">
+  <w:abstractNum w:abstractNumId="13" w15:restartNumberingAfterBreak="0">
     <w:nsid w:val="6B113D0B"/>
     <w:multiLevelType w:val="hybridMultilevel"/>
     <w:tmpl w:val="70C263DE"/>
@@ -4037,7 +4827,7 @@
       </w:pPr>
     </w:lvl>
   </w:abstractNum>
-  <w:abstractNum w:abstractNumId="13" w15:restartNumberingAfterBreak="0">
+  <w:abstractNum w:abstractNumId="14" w15:restartNumberingAfterBreak="0">
     <w:nsid w:val="72987806"/>
     <w:multiLevelType w:val="hybridMultilevel"/>
     <w:tmpl w:val="D9E2353A"/>
@@ -4150,7 +4940,7 @@
       </w:rPr>
     </w:lvl>
   </w:abstractNum>
-  <w:abstractNum w:abstractNumId="14" w15:restartNumberingAfterBreak="0">
+  <w:abstractNum w:abstractNumId="15" w15:restartNumberingAfterBreak="0">
     <w:nsid w:val="744D06B2"/>
     <w:multiLevelType w:val="hybridMultilevel"/>
     <w:tmpl w:val="70C263DE"/>
@@ -4236,7 +5026,7 @@
       </w:pPr>
     </w:lvl>
   </w:abstractNum>
-  <w:abstractNum w:abstractNumId="15" w15:restartNumberingAfterBreak="0">
+  <w:abstractNum w:abstractNumId="16" w15:restartNumberingAfterBreak="0">
     <w:nsid w:val="7D340429"/>
     <w:multiLevelType w:val="hybridMultilevel"/>
     <w:tmpl w:val="70C263DE"/>
@@ -4323,40 +5113,40 @@
     </w:lvl>
   </w:abstractNum>
   <w:num w:numId="1">
-    <w:abstractNumId w:val="5"/>
+    <w:abstractNumId w:val="6"/>
   </w:num>
   <w:num w:numId="2">
-    <w:abstractNumId w:val="6"/>
+    <w:abstractNumId w:val="7"/>
   </w:num>
   <w:num w:numId="3">
     <w:abstractNumId w:val="2"/>
   </w:num>
   <w:num w:numId="4">
-    <w:abstractNumId w:val="10"/>
+    <w:abstractNumId w:val="11"/>
   </w:num>
   <w:num w:numId="5">
     <w:abstractNumId w:val="1"/>
   </w:num>
   <w:num w:numId="6">
-    <w:abstractNumId w:val="14"/>
+    <w:abstractNumId w:val="15"/>
   </w:num>
   <w:num w:numId="7">
-    <w:abstractNumId w:val="15"/>
+    <w:abstractNumId w:val="16"/>
   </w:num>
   <w:num w:numId="8">
-    <w:abstractNumId w:val="8"/>
+    <w:abstractNumId w:val="9"/>
   </w:num>
   <w:num w:numId="9">
-    <w:abstractNumId w:val="9"/>
+    <w:abstractNumId w:val="10"/>
   </w:num>
   <w:num w:numId="10">
-    <w:abstractNumId w:val="4"/>
+    <w:abstractNumId w:val="5"/>
   </w:num>
   <w:num w:numId="11">
-    <w:abstractNumId w:val="12"/>
+    <w:abstractNumId w:val="13"/>
   </w:num>
   <w:num w:numId="12">
-    <w:abstractNumId w:val="11"/>
+    <w:abstractNumId w:val="12"/>
   </w:num>
   <w:num w:numId="13">
     <w:abstractNumId w:val="0"/>
@@ -4365,10 +5155,13 @@
     <w:abstractNumId w:val="3"/>
   </w:num>
   <w:num w:numId="15">
-    <w:abstractNumId w:val="7"/>
+    <w:abstractNumId w:val="8"/>
   </w:num>
   <w:num w:numId="16">
-    <w:abstractNumId w:val="13"/>
+    <w:abstractNumId w:val="14"/>
+  </w:num>
+  <w:num w:numId="17">
+    <w:abstractNumId w:val="4"/>
   </w:num>
 </w:numbering>
 </file>
@@ -4384,11 +5177,7 @@
         <w:lang w:val="en-GB" w:eastAsia="en-US" w:bidi="ar-SA"/>
       </w:rPr>
     </w:rPrDefault>
-    <w:pPrDefault>
-      <w:pPr>
-        <w:spacing w:after="160" w:line="259" w:lineRule="auto"/>
-      </w:pPr>
-    </w:pPrDefault>
+    <w:pPrDefault/>
   </w:docDefaults>
   <w:latentStyles w:defLockedState="0" w:defUIPriority="99" w:defSemiHidden="0" w:defUnhideWhenUsed="0" w:defQFormat="0" w:count="375">
     <w:lsdException w:name="Normal" w:uiPriority="0" w:qFormat="1"/>
@@ -4782,7 +5571,7 @@
     <w:pPr>
       <w:keepNext/>
       <w:keepLines/>
-      <w:spacing w:before="240" w:after="0"/>
+      <w:spacing w:before="240"/>
       <w:outlineLvl w:val="0"/>
     </w:pPr>
     <w:rPr>
@@ -4804,7 +5593,7 @@
     <w:pPr>
       <w:keepNext/>
       <w:keepLines/>
-      <w:spacing w:before="40" w:after="0"/>
+      <w:spacing w:before="40"/>
       <w:outlineLvl w:val="1"/>
     </w:pPr>
     <w:rPr>
@@ -4826,7 +5615,7 @@
     <w:pPr>
       <w:keepNext/>
       <w:keepLines/>
-      <w:spacing w:before="40" w:after="0"/>
+      <w:spacing w:before="40"/>
       <w:outlineLvl w:val="2"/>
     </w:pPr>
     <w:rPr>
@@ -4868,9 +5657,6 @@
     <w:basedOn w:val="TableNormal"/>
     <w:uiPriority w:val="39"/>
     <w:rsid w:val="008D37E2"/>
-    <w:pPr>
-      <w:spacing w:after="0" w:line="240" w:lineRule="auto"/>
-    </w:pPr>
     <w:tblPr>
       <w:tblBorders>
         <w:top w:val="single" w:sz="4" w:space="0" w:color="auto"/>
@@ -4899,9 +5685,6 @@
     <w:uiPriority w:val="1"/>
     <w:qFormat/>
     <w:rsid w:val="00BC05AC"/>
-    <w:pPr>
-      <w:spacing w:after="0" w:line="240" w:lineRule="auto"/>
-    </w:pPr>
     <w:rPr>
       <w:rFonts w:eastAsiaTheme="minorEastAsia"/>
       <w:lang w:val="en-US"/>
@@ -4930,7 +5713,6 @@
         <w:tab w:val="center" w:pos="4513"/>
         <w:tab w:val="right" w:pos="9026"/>
       </w:tabs>
-      <w:spacing w:after="0" w:line="240" w:lineRule="auto"/>
     </w:pPr>
   </w:style>
   <w:style w:type="character" w:customStyle="1" w:styleId="HeaderChar">
@@ -4952,7 +5734,6 @@
         <w:tab w:val="center" w:pos="4513"/>
         <w:tab w:val="right" w:pos="9026"/>
       </w:tabs>
-      <w:spacing w:after="0" w:line="240" w:lineRule="auto"/>
     </w:pPr>
   </w:style>
   <w:style w:type="character" w:customStyle="1" w:styleId="FooterChar">
@@ -5085,9 +5866,6 @@
     <w:semiHidden/>
     <w:unhideWhenUsed/>
     <w:rsid w:val="004570BC"/>
-    <w:pPr>
-      <w:spacing w:line="240" w:lineRule="auto"/>
-    </w:pPr>
     <w:rPr>
       <w:sz w:val="20"/>
       <w:szCs w:val="20"/>
@@ -5141,9 +5919,6 @@
     <w:semiHidden/>
     <w:unhideWhenUsed/>
     <w:rsid w:val="004570BC"/>
-    <w:pPr>
-      <w:spacing w:after="0" w:line="240" w:lineRule="auto"/>
-    </w:pPr>
     <w:rPr>
       <w:rFonts w:ascii="Segoe UI" w:hAnsi="Segoe UI" w:cs="Segoe UI"/>
       <w:sz w:val="18"/>
@@ -5161,6 +5936,18 @@
       <w:rFonts w:ascii="Segoe UI" w:hAnsi="Segoe UI" w:cs="Segoe UI"/>
       <w:sz w:val="18"/>
       <w:szCs w:val="18"/>
+    </w:rPr>
+  </w:style>
+  <w:style w:type="character" w:styleId="UnresolvedMention">
+    <w:name w:val="Unresolved Mention"/>
+    <w:basedOn w:val="DefaultParagraphFont"/>
+    <w:uiPriority w:val="99"/>
+    <w:semiHidden/>
+    <w:unhideWhenUsed/>
+    <w:rsid w:val="00471112"/>
+    <w:rPr>
+      <w:color w:val="808080"/>
+      <w:shd w:val="clear" w:color="auto" w:fill="E6E6E6"/>
     </w:rPr>
   </w:style>
 </w:styles>
@@ -5485,7 +6272,7 @@
 </file>
 
 <file path=customXml/itemProps2.xml><?xml version="1.0" encoding="utf-8"?>
-<ds:datastoreItem xmlns:ds="http://schemas.openxmlformats.org/officeDocument/2006/customXml" ds:itemID="{7C393E7C-5902-4D35-ADA0-8A5FF9E3A1A7}">
+<ds:datastoreItem xmlns:ds="http://schemas.openxmlformats.org/officeDocument/2006/customXml" ds:itemID="{55EA85F7-2167-4E98-9F4F-5F3744868126}">
   <ds:schemaRefs>
     <ds:schemaRef ds:uri="http://schemas.openxmlformats.org/officeDocument/2006/bibliography"/>
   </ds:schemaRefs>

</xml_diff>

<commit_message>
added success volume changing
</commit_message>
<xml_diff>
--- a/docs/report.docx
+++ b/docs/report.docx
@@ -266,7 +266,7 @@
               </mc:Choice>
               <mc:Fallback>
                 <w:pict>
-                  <v:group w14:anchorId="3D105939" id="Group 149" o:spid="_x0000_s1026" style="position:absolute;margin-left:0;margin-top:0;width:8in;height:95.7pt;z-index:251662336;mso-width-percent:941;mso-height-percent:121;mso-top-percent:23;mso-position-horizontal:center;mso-position-horizontal-relative:page;mso-position-vertical-relative:page;mso-width-percent:941;mso-height-percent:121;mso-top-percent:23" coordorigin="" coordsize="73152,12161" o:gfxdata="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">
+                  <v:group w14:anchorId="61AAFEE9" id="Group 149" o:spid="_x0000_s1026" style="position:absolute;margin-left:0;margin-top:0;width:8in;height:95.7pt;z-index:251662336;mso-width-percent:941;mso-height-percent:121;mso-top-percent:23;mso-position-horizontal:center;mso-position-horizontal-relative:page;mso-position-vertical-relative:page;mso-width-percent:941;mso-height-percent:121;mso-top-percent:23" coordorigin="" coordsize="73152,12161" o:gfxdata="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">
                     <v:shape id="Rectangle 51" o:spid="_x0000_s1027" style="position:absolute;width:73152;height:11303;visibility:visible;mso-wrap-style:square;v-text-anchor:middle" coordsize="7312660,1129665" o:gfxdata="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" path="m,l7312660,r,1129665l3619500,733425,,1091565,,xe" fillcolor="#4472c4 [3204]" stroked="f" strokeweight="1pt">
                       <v:stroke joinstyle="miter"/>
                       <v:path arrowok="t" o:connecttype="custom" o:connectlocs="0,0;7315200,0;7315200,1130373;3620757,733885;0,1092249;0,0" o:connectangles="0,0,0,0,0,0"/>
@@ -927,8 +927,6 @@
               <w:lang w:val="en-US"/>
             </w:rPr>
           </w:pPr>
-          <w:bookmarkStart w:id="0" w:name="_GoBack"/>
-          <w:bookmarkEnd w:id="0"/>
         </w:p>
         <w:p>
           <w:pPr>
@@ -1405,7 +1403,7 @@
           <w:u w:val="single"/>
         </w:rPr>
       </w:pPr>
-      <w:bookmarkStart w:id="1" w:name="_Toc501117737"/>
+      <w:bookmarkStart w:id="0" w:name="_Toc501117737"/>
       <w:r>
         <w:rPr>
           <w:rFonts w:asciiTheme="minorHAnsi" w:hAnsiTheme="minorHAnsi" w:cstheme="minorHAnsi"/>
@@ -1415,231 +1413,231 @@
           <w:u w:val="single"/>
         </w:rPr>
         <w:t>Executive Summary</w:t>
+      </w:r>
+      <w:bookmarkEnd w:id="0"/>
+    </w:p>
+    <w:p/>
+    <w:p>
+      <w:r>
+        <w:t xml:space="preserve">The game is based on experiments usually conducted in primary school science classes to teach pupils about </w:t>
+      </w:r>
+      <w:r>
+        <w:t xml:space="preserve">electrical circuits and components. Users can create components represented by their symbol and </w:t>
+      </w:r>
+      <w:r>
+        <w:t xml:space="preserve">connect them up into a circuit. The system responds to changes in the circuit, powering the components allowing them to change state. </w:t>
+      </w:r>
+      <w:r>
+        <w:t>Users can also remove connections, move components and remove components and the system will update the state of the circuit.</w:t>
+      </w:r>
+    </w:p>
+    <w:p/>
+    <w:p>
+      <w:pPr>
+        <w:pStyle w:val="Heading1"/>
+        <w:rPr>
+          <w:rFonts w:asciiTheme="minorHAnsi" w:hAnsiTheme="minorHAnsi" w:cstheme="minorHAnsi"/>
+          <w:b/>
+          <w:noProof/>
+          <w:color w:val="auto"/>
+          <w:u w:val="single"/>
+        </w:rPr>
+      </w:pPr>
+      <w:bookmarkStart w:id="1" w:name="_Toc501117738"/>
+      <w:r>
+        <w:rPr>
+          <w:rFonts w:asciiTheme="minorHAnsi" w:hAnsiTheme="minorHAnsi" w:cstheme="minorHAnsi"/>
+          <w:b/>
+          <w:noProof/>
+          <w:color w:val="auto"/>
+          <w:u w:val="single"/>
+        </w:rPr>
+        <w:t>Introduction</w:t>
       </w:r>
       <w:bookmarkEnd w:id="1"/>
     </w:p>
     <w:p/>
     <w:p>
       <w:r>
-        <w:t xml:space="preserve">The game is based on experiments usually conducted in primary school science classes to teach pupils about </w:t>
-      </w:r>
-      <w:r>
-        <w:t xml:space="preserve">electrical circuits and components. Users can create components represented by their symbol and </w:t>
-      </w:r>
-      <w:r>
-        <w:t xml:space="preserve">connect them up into a circuit. The system responds to changes in the circuit, powering the components allowing them to change state. </w:t>
-      </w:r>
-      <w:r>
-        <w:t>Users can also remove connections, move components and remove components and the system will update the state of the circuit.</w:t>
+        <w:t>After reading about potential areas of primary school science I landed on creating a game around electrical circuits as I felt I could make an application that met the specification well.</w:t>
+      </w:r>
+      <w:r>
+        <w:t xml:space="preserve"> I created the assets for the components based </w:t>
+      </w:r>
+      <w:r>
+        <w:t>off</w:t>
+      </w:r>
+      <w:r>
+        <w:t xml:space="preserve"> diagrams used for teaching primary school </w:t>
+      </w:r>
+      <w:r>
+        <w:t>pupils</w:t>
+      </w:r>
+      <w:r>
+        <w:t xml:space="preserve">. </w:t>
+      </w:r>
+      <w:r>
+        <w:t>The class and sequence diagrams were then created to loosely model the core gameplay elements using the design patterns taught in lectures and workshops.</w:t>
       </w:r>
     </w:p>
     <w:p/>
     <w:p>
-      <w:pPr>
-        <w:pStyle w:val="Heading1"/>
-        <w:rPr>
-          <w:rFonts w:asciiTheme="minorHAnsi" w:hAnsiTheme="minorHAnsi" w:cstheme="minorHAnsi"/>
-          <w:b/>
-          <w:noProof/>
-          <w:color w:val="auto"/>
-          <w:u w:val="single"/>
-        </w:rPr>
-      </w:pPr>
-      <w:bookmarkStart w:id="2" w:name="_Toc501117738"/>
-      <w:r>
-        <w:rPr>
-          <w:rFonts w:asciiTheme="minorHAnsi" w:hAnsiTheme="minorHAnsi" w:cstheme="minorHAnsi"/>
-          <w:b/>
-          <w:noProof/>
-          <w:color w:val="auto"/>
-          <w:u w:val="single"/>
-        </w:rPr>
-        <w:t>Introduction</w:t>
-      </w:r>
-      <w:bookmarkEnd w:id="2"/>
+      <w:r>
+        <w:t xml:space="preserve">To graphically connect components and show electrical flow I used the </w:t>
+      </w:r>
+      <w:r>
+        <w:rPr>
+          <w:i/>
+        </w:rPr>
+        <w:t>strokeLine()</w:t>
+      </w:r>
+      <w:r>
+        <w:t xml:space="preserve"> method to draw wires between them.</w:t>
+      </w:r>
+      <w:r>
+        <w:t xml:space="preserve"> This allowed wires to be of any length in any direction as the line could extend indefinitely.</w:t>
+      </w:r>
     </w:p>
     <w:p/>
     <w:p>
       <w:r>
-        <w:t>After reading about potential areas of primary school science I landed on creating a game around electrical circuits as I felt I could make an application that met the specification well.</w:t>
-      </w:r>
-      <w:r>
-        <w:t xml:space="preserve"> I created the assets for the components based </w:t>
-      </w:r>
-      <w:r>
-        <w:t>off</w:t>
-      </w:r>
-      <w:r>
-        <w:t xml:space="preserve"> diagrams used for teaching primary school </w:t>
-      </w:r>
-      <w:r>
-        <w:t>pupils</w:t>
-      </w:r>
-      <w:r>
-        <w:t xml:space="preserve">. </w:t>
-      </w:r>
-      <w:r>
-        <w:t>The class and sequence diagrams were then created to loosely model the core gameplay elements using the design patterns taught in lectures and workshops.</w:t>
+        <w:t>T</w:t>
+      </w:r>
+      <w:r>
+        <w:t>o allow players to modify components after they were placed</w:t>
+      </w:r>
+      <w:r>
+        <w:t xml:space="preserve"> in the game,</w:t>
+      </w:r>
+      <w:r>
+        <w:t xml:space="preserve"> a </w:t>
+      </w:r>
+      <w:r>
+        <w:rPr>
+          <w:i/>
+        </w:rPr>
+        <w:t>ContextMenu</w:t>
+      </w:r>
+      <w:r>
+        <w:t xml:space="preserve"> object was created in conjunction with a </w:t>
+      </w:r>
+      <w:r>
+        <w:rPr>
+          <w:i/>
+        </w:rPr>
+        <w:t>ContextMenu EventHandler</w:t>
+      </w:r>
+      <w:r>
+        <w:t>. This displayed a sub menu after right clicking any component.</w:t>
       </w:r>
     </w:p>
     <w:p/>
     <w:p>
       <w:r>
-        <w:t xml:space="preserve">To graphically connect components and show electrical flow I used the </w:t>
+        <w:t xml:space="preserve">A </w:t>
       </w:r>
       <w:r>
         <w:rPr>
           <w:i/>
         </w:rPr>
-        <w:t>strokeLine()</w:t>
-      </w:r>
-      <w:r>
-        <w:t xml:space="preserve"> method to draw wires between them.</w:t>
-      </w:r>
-      <w:r>
-        <w:t xml:space="preserve"> This allowed wires to be of any length in any direction as the line could extend indefinitely.</w:t>
+        <w:t xml:space="preserve">Slider </w:t>
+      </w:r>
+      <w:r>
+        <w:t xml:space="preserve">in conjunction with a </w:t>
+      </w:r>
+      <w:r>
+        <w:rPr>
+          <w:i/>
+        </w:rPr>
+        <w:t>ChangeListener</w:t>
+      </w:r>
+      <w:r>
+        <w:t xml:space="preserve"> was used to allow volume changes. This utilised the </w:t>
+      </w:r>
+      <w:r>
+        <w:rPr>
+          <w:i/>
+        </w:rPr>
+        <w:t xml:space="preserve">SoundThread </w:t>
+      </w:r>
+      <w:r>
+        <w:rPr>
+          <w:i/>
+        </w:rPr>
+        <w:t xml:space="preserve">setVolume() </w:t>
+      </w:r>
+      <w:r>
+        <w:t>method.</w:t>
       </w:r>
     </w:p>
     <w:p/>
     <w:p>
       <w:r>
-        <w:t>T</w:t>
-      </w:r>
-      <w:r>
-        <w:t>o allow players to modify components after they were placed</w:t>
-      </w:r>
-      <w:r>
-        <w:t xml:space="preserve"> in the game,</w:t>
-      </w:r>
-      <w:r>
-        <w:t xml:space="preserve"> a </w:t>
+        <w:t xml:space="preserve">Once the core gameplay was implemented I added </w:t>
       </w:r>
       <w:r>
         <w:rPr>
           <w:i/>
         </w:rPr>
-        <w:t>ContextMenu</w:t>
-      </w:r>
-      <w:r>
-        <w:t xml:space="preserve"> object was created in conjunction with a </w:t>
+        <w:t xml:space="preserve">Tutor, Lesson, NullLesson </w:t>
+      </w:r>
+      <w:r>
+        <w:t xml:space="preserve">classes and the </w:t>
       </w:r>
       <w:r>
         <w:rPr>
           <w:i/>
         </w:rPr>
-        <w:t>ContextMenu EventHandler</w:t>
-      </w:r>
-      <w:r>
-        <w:t>. This displayed a sub menu after right clicking any component.</w:t>
+        <w:t>LessonIF</w:t>
+      </w:r>
+      <w:r>
+        <w:t xml:space="preserve"> interface to teach pupils basic controls and </w:t>
+      </w:r>
+      <w:r>
+        <w:t>to get them to experiment with the components.</w:t>
       </w:r>
     </w:p>
     <w:p/>
     <w:p>
       <w:r>
-        <w:t xml:space="preserve">A </w:t>
-      </w:r>
-      <w:r>
-        <w:rPr>
-          <w:i/>
-        </w:rPr>
-        <w:t xml:space="preserve">Slider </w:t>
-      </w:r>
-      <w:r>
-        <w:t xml:space="preserve">in conjunction with a </w:t>
-      </w:r>
-      <w:r>
-        <w:rPr>
-          <w:i/>
-        </w:rPr>
-        <w:t>ChangeListener</w:t>
-      </w:r>
-      <w:r>
-        <w:t xml:space="preserve"> was used to allow volume changes. This utilised the </w:t>
-      </w:r>
-      <w:r>
-        <w:rPr>
-          <w:i/>
-        </w:rPr>
-        <w:t xml:space="preserve">SoundThread </w:t>
-      </w:r>
-      <w:r>
-        <w:rPr>
-          <w:i/>
-        </w:rPr>
-        <w:t xml:space="preserve">setVolume() </w:t>
-      </w:r>
-      <w:r>
-        <w:t>method.</w:t>
+        <w:t xml:space="preserve">All images </w:t>
+      </w:r>
+      <w:r>
+        <w:t>were created by me in paint.net</w:t>
+      </w:r>
+      <w:r>
+        <w:t xml:space="preserve"> (</w:t>
+      </w:r>
+      <w:r>
+        <w:t>dotPDN LLC</w:t>
+      </w:r>
+      <w:r>
+        <w:t>, 2017)</w:t>
+      </w:r>
+      <w:r>
+        <w:t xml:space="preserve">. The </w:t>
+      </w:r>
+      <w:r>
+        <w:t>s</w:t>
+      </w:r>
+      <w:r>
+        <w:t>uccess sound was created by me using Bosca Ceoil</w:t>
+      </w:r>
+      <w:r>
+        <w:t xml:space="preserve"> (</w:t>
+      </w:r>
+      <w:r>
+        <w:t>Terry Cavanagh</w:t>
+      </w:r>
+      <w:r>
+        <w:t xml:space="preserve"> 2015)</w:t>
+      </w:r>
+      <w:r>
+        <w:t>.</w:t>
       </w:r>
     </w:p>
     <w:p/>
     <w:p>
-      <w:r>
-        <w:t xml:space="preserve">Once the core gameplay was implemented I added </w:t>
-      </w:r>
-      <w:r>
-        <w:rPr>
-          <w:i/>
-        </w:rPr>
-        <w:t xml:space="preserve">Tutor, Lesson, NullLesson </w:t>
-      </w:r>
-      <w:r>
-        <w:t xml:space="preserve">classes and the </w:t>
-      </w:r>
-      <w:r>
-        <w:rPr>
-          <w:i/>
-        </w:rPr>
-        <w:t>LessonIF</w:t>
-      </w:r>
-      <w:r>
-        <w:t xml:space="preserve"> interface to teach pupils basic controls and </w:t>
-      </w:r>
-      <w:r>
-        <w:t>to get them to experiment with the components.</w:t>
-      </w:r>
-    </w:p>
-    <w:p/>
-    <w:p>
-      <w:r>
-        <w:t xml:space="preserve">All images </w:t>
-      </w:r>
-      <w:r>
-        <w:t>were created by me in paint.net</w:t>
-      </w:r>
-      <w:r>
-        <w:t xml:space="preserve"> (</w:t>
-      </w:r>
-      <w:r>
-        <w:t>dotPDN LLC</w:t>
-      </w:r>
-      <w:r>
-        <w:t>, 2017)</w:t>
-      </w:r>
-      <w:r>
-        <w:t xml:space="preserve">. The </w:t>
-      </w:r>
-      <w:r>
-        <w:t>s</w:t>
-      </w:r>
-      <w:r>
-        <w:t>uccess sound was created by me using Bosca Ceoil</w:t>
-      </w:r>
-      <w:r>
-        <w:t xml:space="preserve"> (</w:t>
-      </w:r>
-      <w:r>
-        <w:t>Terry Cavanagh</w:t>
-      </w:r>
-      <w:r>
-        <w:t xml:space="preserve"> 2015)</w:t>
-      </w:r>
-      <w:r>
-        <w:t>.</w:t>
-      </w:r>
-    </w:p>
-    <w:p/>
-    <w:p>
       <w:pPr>
         <w:rPr>
           <w:b/>
@@ -1686,7 +1684,7 @@
           <w:u w:val="single"/>
         </w:rPr>
       </w:pPr>
-      <w:bookmarkStart w:id="3" w:name="_Toc501117739"/>
+      <w:bookmarkStart w:id="2" w:name="_Toc501117739"/>
       <w:r>
         <w:rPr>
           <w:rFonts w:asciiTheme="minorHAnsi" w:hAnsiTheme="minorHAnsi" w:cstheme="minorHAnsi"/>
@@ -1697,7 +1695,7 @@
         </w:rPr>
         <w:t>Design Patterns Used</w:t>
       </w:r>
-      <w:bookmarkEnd w:id="3"/>
+      <w:bookmarkEnd w:id="2"/>
     </w:p>
     <w:p/>
     <w:p>
@@ -2563,7 +2561,28 @@
           <w:sz w:val="24"/>
           <w:szCs w:val="24"/>
         </w:rPr>
-        <w:t xml:space="preserve"> 2008).</w:t>
+        <w:t xml:space="preserve"> 2008) and volume controls for the clip also from Stack Overflow </w:t>
+      </w:r>
+      <w:r>
+        <w:rPr>
+          <w:sz w:val="24"/>
+          <w:szCs w:val="24"/>
+        </w:rPr>
+        <w:t>(</w:t>
+      </w:r>
+      <w:r>
+        <w:rPr>
+          <w:sz w:val="24"/>
+          <w:szCs w:val="24"/>
+        </w:rPr>
+        <w:t>TheBrenny 2013</w:t>
+      </w:r>
+      <w:r>
+        <w:rPr>
+          <w:sz w:val="24"/>
+          <w:szCs w:val="24"/>
+        </w:rPr>
+        <w:t>)</w:t>
       </w:r>
     </w:p>
     <w:p>
@@ -2614,7 +2633,7 @@
           <w:u w:val="single"/>
         </w:rPr>
       </w:pPr>
-      <w:bookmarkStart w:id="4" w:name="_Toc501117740"/>
+      <w:bookmarkStart w:id="3" w:name="_Toc501117740"/>
       <w:r>
         <w:rPr>
           <w:rFonts w:asciiTheme="minorHAnsi" w:hAnsiTheme="minorHAnsi" w:cstheme="minorHAnsi"/>
@@ -2622,7 +2641,6 @@
           <w:color w:val="auto"/>
           <w:u w:val="single"/>
         </w:rPr>
-        <w:lastRenderedPageBreak/>
         <w:t>O</w:t>
       </w:r>
       <w:r>
@@ -2634,7 +2652,7 @@
         </w:rPr>
         <w:t>ther Solutions</w:t>
       </w:r>
-      <w:bookmarkEnd w:id="4"/>
+      <w:bookmarkEnd w:id="3"/>
     </w:p>
     <w:p>
       <w:r>
@@ -2994,7 +3012,7 @@
           <w:u w:val="single"/>
         </w:rPr>
       </w:pPr>
-      <w:bookmarkStart w:id="5" w:name="_Toc501117741"/>
+      <w:bookmarkStart w:id="4" w:name="_Toc501117741"/>
       <w:r>
         <w:rPr>
           <w:rFonts w:asciiTheme="minorHAnsi" w:hAnsiTheme="minorHAnsi" w:cstheme="minorHAnsi"/>
@@ -3023,7 +3041,7 @@
         </w:rPr>
         <w:t xml:space="preserve"> of the Game</w:t>
       </w:r>
-      <w:bookmarkEnd w:id="5"/>
+      <w:bookmarkEnd w:id="4"/>
     </w:p>
     <w:p/>
     <w:p>
@@ -3107,7 +3125,7 @@
           <w:u w:val="single"/>
         </w:rPr>
       </w:pPr>
-      <w:bookmarkStart w:id="6" w:name="_Toc501117742"/>
+      <w:bookmarkStart w:id="5" w:name="_Toc501117742"/>
       <w:r>
         <w:rPr>
           <w:rFonts w:asciiTheme="minorHAnsi" w:hAnsiTheme="minorHAnsi" w:cstheme="minorHAnsi"/>
@@ -3117,7 +3135,7 @@
         </w:rPr>
         <w:t>Bibliography</w:t>
       </w:r>
-      <w:bookmarkEnd w:id="6"/>
+      <w:bookmarkEnd w:id="5"/>
     </w:p>
     <w:p/>
     <w:p>
@@ -3295,25 +3313,19 @@
         </w:rPr>
         <w:t>ttps://stackoverflow.com/questions/1932490/java-generating-sound/1932537#1932537</w:t>
       </w:r>
+      <w:r>
+        <w:rPr>
+          <w:noProof/>
+        </w:rPr>
+        <w:t xml:space="preserve"> </w:t>
+      </w:r>
     </w:p>
     <w:p>
       <w:pPr>
         <w:ind w:left="720" w:hanging="720"/>
       </w:pPr>
       <w:r>
-        <w:t xml:space="preserve">pek </w:t>
-      </w:r>
-      <w:r>
-        <w:t>(</w:t>
-      </w:r>
-      <w:r>
-        <w:t>2008)</w:t>
-      </w:r>
-      <w:r>
-        <w:t>.</w:t>
-      </w:r>
-      <w:r>
-        <w:t xml:space="preserve"> How can I play sound in Java?. </w:t>
+        <w:t xml:space="preserve">pek (2008). How can I play sound in Java?. </w:t>
       </w:r>
       <w:r>
         <w:t xml:space="preserve">Retrieved 8th December 2017, from </w:t>
@@ -3327,6 +3339,41 @@
         <w:ind w:left="720" w:hanging="720"/>
       </w:pPr>
       <w:r>
+        <w:t xml:space="preserve">TheBrenny </w:t>
+      </w:r>
+      <w:r>
+        <w:t>(20</w:t>
+      </w:r>
+      <w:r>
+        <w:t>1</w:t>
+      </w:r>
+      <w:r>
+        <w:t>3</w:t>
+      </w:r>
+      <w:r>
+        <w:t xml:space="preserve">). </w:t>
+      </w:r>
+      <w:r>
+        <w:t>How can I play a sound</w:t>
+      </w:r>
+      <w:r>
+        <w:t xml:space="preserve"> at a specified volume in Java?</w:t>
+      </w:r>
+      <w:r>
+        <w:t xml:space="preserve">. </w:t>
+      </w:r>
+      <w:r>
+        <w:t xml:space="preserve">Retrieved 8th December 2017, from </w:t>
+      </w:r>
+      <w:r>
+        <w:t xml:space="preserve">https://stackoverflow.com/questions/10650788/how-can-i-play-a-sound-at-a-specified-volume-in-java </w:t>
+      </w:r>
+    </w:p>
+    <w:p>
+      <w:pPr>
+        <w:ind w:left="720" w:hanging="720"/>
+      </w:pPr>
+      <w:r>
         <w:t>STEM Learning Limited.</w:t>
       </w:r>
       <w:r>
@@ -3352,8 +3399,10 @@
       </w:r>
     </w:p>
     <w:p/>
-    <w:p/>
-    <w:p/>
+    <w:p>
+      <w:bookmarkStart w:id="6" w:name="_GoBack"/>
+      <w:bookmarkEnd w:id="6"/>
+    </w:p>
     <w:sectPr>
       <w:headerReference w:type="even" r:id="rId19"/>
       <w:headerReference w:type="default" r:id="rId20"/>
@@ -6272,7 +6321,7 @@
 </file>
 
 <file path=customXml/itemProps2.xml><?xml version="1.0" encoding="utf-8"?>
-<ds:datastoreItem xmlns:ds="http://schemas.openxmlformats.org/officeDocument/2006/customXml" ds:itemID="{55EA85F7-2167-4E98-9F4F-5F3744868126}">
+<ds:datastoreItem xmlns:ds="http://schemas.openxmlformats.org/officeDocument/2006/customXml" ds:itemID="{4DC9CDC1-5CF7-44E3-BA09-502169B574FB}">
   <ds:schemaRefs>
     <ds:schemaRef ds:uri="http://schemas.openxmlformats.org/officeDocument/2006/bibliography"/>
   </ds:schemaRefs>

</xml_diff>

<commit_message>
fixed sound bug when compiled in .jar
</commit_message>
<xml_diff>
--- a/docs/report.docx
+++ b/docs/report.docx
@@ -266,7 +266,7 @@
               </mc:Choice>
               <mc:Fallback>
                 <w:pict>
-                  <v:group w14:anchorId="61AAFEE9" id="Group 149" o:spid="_x0000_s1026" style="position:absolute;margin-left:0;margin-top:0;width:8in;height:95.7pt;z-index:251662336;mso-width-percent:941;mso-height-percent:121;mso-top-percent:23;mso-position-horizontal:center;mso-position-horizontal-relative:page;mso-position-vertical-relative:page;mso-width-percent:941;mso-height-percent:121;mso-top-percent:23" coordorigin="" coordsize="73152,12161" o:gfxdata="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">
+                  <v:group w14:anchorId="543266E7" id="Group 149" o:spid="_x0000_s1026" style="position:absolute;margin-left:0;margin-top:0;width:8in;height:95.7pt;z-index:251662336;mso-width-percent:941;mso-height-percent:121;mso-top-percent:23;mso-position-horizontal:center;mso-position-horizontal-relative:page;mso-position-vertical-relative:page;mso-width-percent:941;mso-height-percent:121;mso-top-percent:23" coordorigin="" coordsize="73152,12161" o:gfxdata="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">
                     <v:shape id="Rectangle 51" o:spid="_x0000_s1027" style="position:absolute;width:73152;height:11303;visibility:visible;mso-wrap-style:square;v-text-anchor:middle" coordsize="7312660,1129665" o:gfxdata="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" path="m,l7312660,r,1129665l3619500,733425,,1091565,,xe" fillcolor="#4472c4 [3204]" stroked="f" strokeweight="1pt">
                       <v:stroke joinstyle="miter"/>
                       <v:path arrowok="t" o:connecttype="custom" o:connectlocs="0,0;7315200,0;7315200,1130373;3620757,733885;0,1092249;0,0" o:connectangles="0,0,0,0,0,0"/>
@@ -1640,6 +1640,30 @@
     <w:p>
       <w:pPr>
         <w:rPr>
+          <w:bCs/>
+          <w:noProof/>
+        </w:rPr>
+      </w:pPr>
+      <w:r>
+        <w:rPr>
+          <w:bCs/>
+          <w:noProof/>
+        </w:rPr>
+        <w:t>A full Java</w:t>
+      </w:r>
+      <w:r>
+        <w:rPr>
+          <w:bCs/>
+          <w:noProof/>
+        </w:rPr>
+        <w:t>Doc was created using comments within the code.</w:t>
+      </w:r>
+      <w:bookmarkStart w:id="2" w:name="_GoBack"/>
+      <w:bookmarkEnd w:id="2"/>
+    </w:p>
+    <w:p>
+      <w:pPr>
+        <w:rPr>
           <w:b/>
           <w:bCs/>
           <w:noProof/>
@@ -1666,15 +1690,6 @@
     </w:p>
     <w:p>
       <w:pPr>
-        <w:rPr>
-          <w:b/>
-          <w:bCs/>
-          <w:noProof/>
-        </w:rPr>
-      </w:pPr>
-    </w:p>
-    <w:p>
-      <w:pPr>
         <w:pStyle w:val="Heading1"/>
         <w:rPr>
           <w:rFonts w:asciiTheme="minorHAnsi" w:hAnsiTheme="minorHAnsi" w:cstheme="minorHAnsi"/>
@@ -1684,7 +1699,7 @@
           <w:u w:val="single"/>
         </w:rPr>
       </w:pPr>
-      <w:bookmarkStart w:id="2" w:name="_Toc501117739"/>
+      <w:bookmarkStart w:id="3" w:name="_Toc501117739"/>
       <w:r>
         <w:rPr>
           <w:rFonts w:asciiTheme="minorHAnsi" w:hAnsiTheme="minorHAnsi" w:cstheme="minorHAnsi"/>
@@ -1695,7 +1710,7 @@
         </w:rPr>
         <w:t>Design Patterns Used</w:t>
       </w:r>
-      <w:bookmarkEnd w:id="2"/>
+      <w:bookmarkEnd w:id="3"/>
     </w:p>
     <w:p/>
     <w:p>
@@ -2633,7 +2648,7 @@
           <w:u w:val="single"/>
         </w:rPr>
       </w:pPr>
-      <w:bookmarkStart w:id="3" w:name="_Toc501117740"/>
+      <w:bookmarkStart w:id="4" w:name="_Toc501117740"/>
       <w:r>
         <w:rPr>
           <w:rFonts w:asciiTheme="minorHAnsi" w:hAnsiTheme="minorHAnsi" w:cstheme="minorHAnsi"/>
@@ -2652,7 +2667,7 @@
         </w:rPr>
         <w:t>ther Solutions</w:t>
       </w:r>
-      <w:bookmarkEnd w:id="3"/>
+      <w:bookmarkEnd w:id="4"/>
     </w:p>
     <w:p>
       <w:r>
@@ -3012,7 +3027,7 @@
           <w:u w:val="single"/>
         </w:rPr>
       </w:pPr>
-      <w:bookmarkStart w:id="4" w:name="_Toc501117741"/>
+      <w:bookmarkStart w:id="5" w:name="_Toc501117741"/>
       <w:r>
         <w:rPr>
           <w:rFonts w:asciiTheme="minorHAnsi" w:hAnsiTheme="minorHAnsi" w:cstheme="minorHAnsi"/>
@@ -3041,7 +3056,7 @@
         </w:rPr>
         <w:t xml:space="preserve"> of the Game</w:t>
       </w:r>
-      <w:bookmarkEnd w:id="4"/>
+      <w:bookmarkEnd w:id="5"/>
     </w:p>
     <w:p/>
     <w:p>
@@ -3125,7 +3140,7 @@
           <w:u w:val="single"/>
         </w:rPr>
       </w:pPr>
-      <w:bookmarkStart w:id="5" w:name="_Toc501117742"/>
+      <w:bookmarkStart w:id="6" w:name="_Toc501117742"/>
       <w:r>
         <w:rPr>
           <w:rFonts w:asciiTheme="minorHAnsi" w:hAnsiTheme="minorHAnsi" w:cstheme="minorHAnsi"/>
@@ -3135,7 +3150,7 @@
         </w:rPr>
         <w:t>Bibliography</w:t>
       </w:r>
-      <w:bookmarkEnd w:id="5"/>
+      <w:bookmarkEnd w:id="6"/>
     </w:p>
     <w:p/>
     <w:p>
@@ -3399,10 +3414,7 @@
       </w:r>
     </w:p>
     <w:p/>
-    <w:p>
-      <w:bookmarkStart w:id="6" w:name="_GoBack"/>
-      <w:bookmarkEnd w:id="6"/>
-    </w:p>
+    <w:p/>
     <w:sectPr>
       <w:headerReference w:type="even" r:id="rId19"/>
       <w:headerReference w:type="default" r:id="rId20"/>
@@ -3484,7 +3496,7 @@
           <w:rPr>
             <w:noProof/>
           </w:rPr>
-          <w:t>5</w:t>
+          <w:t>2</w:t>
         </w:r>
         <w:r>
           <w:rPr>
@@ -6321,7 +6333,7 @@
 </file>
 
 <file path=customXml/itemProps2.xml><?xml version="1.0" encoding="utf-8"?>
-<ds:datastoreItem xmlns:ds="http://schemas.openxmlformats.org/officeDocument/2006/customXml" ds:itemID="{4DC9CDC1-5CF7-44E3-BA09-502169B574FB}">
+<ds:datastoreItem xmlns:ds="http://schemas.openxmlformats.org/officeDocument/2006/customXml" ds:itemID="{AC8D646E-AF3C-429C-8B7E-AED03B03EA7D}">
   <ds:schemaRefs>
     <ds:schemaRef ds:uri="http://schemas.openxmlformats.org/officeDocument/2006/bibliography"/>
   </ds:schemaRefs>

</xml_diff>